<commit_message>
update báo cáo tmđt lần 1
</commit_message>
<xml_diff>
--- a/BaoCaoTMDT/TMĐT.docx
+++ b/BaoCaoTMDT/TMĐT.docx
@@ -513,7 +513,7 @@
           </mc:Choice>
           <mc:Fallback>
             <w:pict>
-              <v:group id="_x0000_s1026" o:spid="_x0000_s1026" o:spt="203" style="position:absolute;left:0pt;margin-left:-28.5pt;margin-top:-14.2pt;height:695.3pt;width:517.25pt;mso-position-horizontal-relative:margin;z-index:-251657216;mso-width-relative:page;mso-height-relative:page;" coordorigin="1985,1418" coordsize="8820,14097" o:gfxdata="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">
+              <v:group id="_x0000_s1026" o:spid="_x0000_s1026" o:spt="203" style="position:absolute;left:0pt;margin-left:-28.5pt;margin-top:-14.2pt;height:695.3pt;width:517.25pt;mso-position-horizontal-relative:margin;z-index:-251657216;mso-width-relative:page;mso-height-relative:page;" coordorigin="1985,1418" coordsize="8820,14097" o:gfxdata="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">
                 <o:lock v:ext="edit" aspectratio="f"/>
                 <v:group id="Group 5" o:spid="_x0000_s1026" o:spt="203" style="position:absolute;left:1985;top:1418;height:1920;width:1905;" coordorigin="1985,1418" coordsize="1905,1920" o:gfxdata="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">
                   <o:lock v:ext="edit" aspectratio="f"/>
@@ -798,7 +798,28 @@
           <w:sz w:val="36"/>
           <w:szCs w:val="36"/>
         </w:rPr>
-        <w:t>Đề tài: XÂY DƯNG MỘT TRANG WEB BÁN HÀNG C2C</w:t>
+        <w:t>Đề tài: XÂY D</w:t>
+      </w:r>
+      <w:r>
+        <w:rPr>
+          <w:rFonts w:hint="default" w:cs="Times New Roman"/>
+          <w:b/>
+          <w:bCs/>
+          <w:sz w:val="36"/>
+          <w:szCs w:val="36"/>
+          <w:lang w:val="en-US"/>
+        </w:rPr>
+        <w:t>Ự</w:t>
+      </w:r>
+      <w:r>
+        <w:rPr>
+          <w:rFonts w:hint="default" w:ascii="Times New Roman" w:hAnsi="Times New Roman" w:cs="Times New Roman"/>
+          <w:b/>
+          <w:bCs/>
+          <w:sz w:val="36"/>
+          <w:szCs w:val="36"/>
+        </w:rPr>
+        <w:t>NG MỘT TRANG WEB BÁN HÀNG C2C</w:t>
       </w:r>
     </w:p>
     <w:p>
@@ -1062,7 +1083,6 @@
           <w:lang w:val="en-US" w:eastAsia="vi-VN"/>
         </w:rPr>
         <w:tab/>
-        <w:t/>
       </w:r>
       <w:r>
         <w:rPr>
@@ -1072,7 +1092,6 @@
           <w:lang w:val="en-US" w:eastAsia="vi-VN"/>
         </w:rPr>
         <w:tab/>
-        <w:t/>
       </w:r>
       <w:r>
         <w:rPr>
@@ -1082,6 +1101,14 @@
           <w:lang w:val="en-US" w:eastAsia="vi-VN"/>
         </w:rPr>
         <w:tab/>
+      </w:r>
+      <w:r>
+        <w:rPr>
+          <w:rFonts w:hint="default" w:ascii="Times New Roman" w:hAnsi="Times New Roman" w:cs="Times New Roman"/>
+          <w:sz w:val="32"/>
+          <w:szCs w:val="32"/>
+          <w:lang w:val="en-US" w:eastAsia="vi-VN"/>
+        </w:rPr>
         <w:t>3118410262</w:t>
       </w:r>
     </w:p>
@@ -2275,7 +2302,7 @@
           <w:szCs w:val="28"/>
           <w:lang w:val="en-US" w:eastAsia="zh-CN"/>
         </w:rPr>
-        <w:t xml:space="preserve">Trong những năm gần đây, sự phát triển mạnh mẽ của th ương mại điện tử trên thế giới đã góp phần làm thay đổi cách thức kinh doanh, giao dịch truyền thống và đem lại những lợi ích to lớn cho xã hội. </w:t>
+        <w:t xml:space="preserve">Trong những năm gần đây, sự phát triển mạnh mẽ của thương mại điện tử trên thế giới đã góp phần làm thay đổi cách thức kinh doanh, giao dịch truyền thống và đem lại những lợi ích to lớn cho xã hội. </w:t>
       </w:r>
     </w:p>
     <w:p>
@@ -2296,7 +2323,7 @@
           <w:szCs w:val="28"/>
           <w:lang w:val="en-US" w:eastAsia="zh-CN"/>
         </w:rPr>
-        <w:t xml:space="preserve">Sự ra đời của thương mại điện tử đã đánh dấu sự bắt đầu của một hệ thống mới nhằm phát triển kinh tế, một trong những điều kiện c ơ bản và có ý nghĩa quyết định trong việc phát triển thương mại điện tử là việc hoàn thiện các dịch vụ thanh toán điện tử. </w:t>
+        <w:t xml:space="preserve">Sự ra đời của thương mại điện tử đã đánh dấu sự bắt đầu của một hệ thống mới nhằm phát triển kinh tế, một trong những điều kiện cơ bản và có ý nghĩa quyết định trong việc phát triển thương mại điện tử là việc hoàn thiện các dịch vụ thanh toán điện tử. </w:t>
       </w:r>
     </w:p>
     <w:p>
@@ -4159,22 +4186,13 @@
     <w:p>
       <w:pPr>
         <w:numPr>
+          <w:ilvl w:val="0"/>
           <w:numId w:val="0"/>
         </w:numPr>
         <w:bidi w:val="0"/>
         <w:spacing w:line="360" w:lineRule="auto"/>
         <w:ind w:left="720" w:leftChars="0" w:firstLine="0" w:firstLineChars="0"/>
         <w:rPr>
-          <w:rFonts w:hint="default" w:ascii="Times New Roman" w:hAnsi="Times New Roman" w:cs="Times New Roman"/>
-          <w:b/>
-          <w:bCs/>
-          <w:sz w:val="28"/>
-          <w:szCs w:val="28"/>
-          <w:lang w:val="en-US"/>
-        </w:rPr>
-      </w:pPr>
-      <w:r>
-        <w:rPr>
           <w:rFonts w:hint="default" w:cs="Times New Roman"/>
           <w:b/>
           <w:bCs/>
@@ -4182,34 +4200,33 @@
           <w:szCs w:val="28"/>
           <w:lang w:val="en-US"/>
         </w:rPr>
-        <w:t xml:space="preserve">1.1.6  </w:t>
-      </w:r>
-      <w:r>
-        <w:rPr>
-          <w:rFonts w:hint="default" w:ascii="Times New Roman" w:hAnsi="Times New Roman" w:cs="Times New Roman"/>
-          <w:b/>
-          <w:bCs/>
-          <w:sz w:val="28"/>
-          <w:szCs w:val="28"/>
-          <w:lang w:val="en-US"/>
-        </w:rPr>
-        <w:t>Lợi ích của thương mại điện tử</w:t>
-      </w:r>
-    </w:p>
-    <w:p>
-      <w:pPr>
-        <w:bidi w:val="0"/>
-        <w:spacing w:line="360" w:lineRule="auto"/>
-        <w:ind w:left="960" w:leftChars="400" w:firstLine="478" w:firstLineChars="171"/>
-        <w:rPr>
-          <w:rFonts w:hint="default" w:ascii="Times New Roman" w:hAnsi="Times New Roman" w:cs="Times New Roman"/>
-          <w:sz w:val="28"/>
-          <w:szCs w:val="28"/>
-        </w:rPr>
-      </w:pPr>
-      <w:r>
-        <w:rPr>
-          <w:rFonts w:hint="default" w:ascii="Times New Roman" w:hAnsi="Times New Roman" w:cs="Times New Roman"/>
+      </w:pPr>
+      <w:r>
+        <w:rPr>
+          <w:rFonts w:hint="default" w:cs="Times New Roman"/>
+          <w:b/>
+          <w:bCs/>
+          <w:sz w:val="28"/>
+          <w:szCs w:val="28"/>
+          <w:lang w:val="en-US"/>
+        </w:rPr>
+        <w:t>1.16  Các sàn thương mại điện tử chỉnh ở Việt Nam</w:t>
+      </w:r>
+    </w:p>
+    <w:p>
+      <w:pPr>
+        <w:bidi w:val="0"/>
+        <w:spacing w:line="360" w:lineRule="auto"/>
+        <w:ind w:left="960" w:leftChars="400" w:firstLine="560" w:firstLineChars="200"/>
+        <w:rPr>
+          <w:rFonts w:hint="default"/>
+          <w:sz w:val="28"/>
+          <w:szCs w:val="28"/>
+        </w:rPr>
+      </w:pPr>
+      <w:r>
+        <w:rPr>
+          <w:rFonts w:hint="default"/>
           <w:sz w:val="28"/>
           <w:szCs w:val="28"/>
           <w:lang w:val="en-US"/>
@@ -4218,317 +4235,1394 @@
       </w:r>
       <w:r>
         <w:rPr>
-          <w:rFonts w:hint="default" w:ascii="Times New Roman" w:hAnsi="Times New Roman" w:cs="Times New Roman"/>
-          <w:sz w:val="28"/>
-          <w:szCs w:val="28"/>
-          <w:lang w:val="en-US" w:eastAsia="zh-CN"/>
-        </w:rPr>
-        <w:t xml:space="preserve">Người ta khai thác sức mạnh của TMĐT vì một số lý do như: </w:t>
-      </w:r>
-    </w:p>
-    <w:p>
-      <w:pPr>
-        <w:bidi w:val="0"/>
-        <w:spacing w:line="360" w:lineRule="auto"/>
-        <w:ind w:left="1200" w:leftChars="500" w:firstLine="478" w:firstLineChars="171"/>
-        <w:rPr>
-          <w:rFonts w:hint="default" w:ascii="Times New Roman" w:hAnsi="Times New Roman" w:cs="Times New Roman"/>
-          <w:sz w:val="28"/>
-          <w:szCs w:val="28"/>
-        </w:rPr>
-      </w:pPr>
-      <w:r>
-        <w:rPr>
-          <w:rFonts w:hint="default" w:ascii="Times New Roman" w:hAnsi="Times New Roman" w:cs="Times New Roman"/>
-          <w:sz w:val="28"/>
-          <w:szCs w:val="28"/>
-          <w:lang w:val="en-US" w:eastAsia="zh-CN"/>
-        </w:rPr>
-        <w:t>+  TMĐT giúp cho các doanh nghiệp nắm được thông tin phong phú về thị trường và đối tác.</w:t>
-      </w:r>
-    </w:p>
-    <w:p>
-      <w:pPr>
-        <w:bidi w:val="0"/>
-        <w:spacing w:line="360" w:lineRule="auto"/>
-        <w:ind w:left="1200" w:leftChars="500" w:firstLine="478" w:firstLineChars="171"/>
-        <w:rPr>
-          <w:rFonts w:hint="default" w:ascii="Times New Roman" w:hAnsi="Times New Roman" w:cs="Times New Roman"/>
-          <w:sz w:val="28"/>
-          <w:szCs w:val="28"/>
-        </w:rPr>
-      </w:pPr>
-      <w:r>
-        <w:rPr>
-          <w:rFonts w:hint="default" w:ascii="Times New Roman" w:hAnsi="Times New Roman" w:cs="Times New Roman"/>
-          <w:sz w:val="28"/>
-          <w:szCs w:val="28"/>
-          <w:lang w:val="en-US" w:eastAsia="zh-CN"/>
-        </w:rPr>
-        <w:t>+  TMĐT giúp giảm chi phí sản xuất.</w:t>
-      </w:r>
-    </w:p>
-    <w:p>
-      <w:pPr>
-        <w:bidi w:val="0"/>
-        <w:spacing w:line="360" w:lineRule="auto"/>
-        <w:ind w:left="1200" w:leftChars="500" w:firstLine="478" w:firstLineChars="171"/>
-        <w:rPr>
-          <w:rFonts w:hint="default" w:ascii="Times New Roman" w:hAnsi="Times New Roman" w:cs="Times New Roman"/>
-          <w:sz w:val="28"/>
-          <w:szCs w:val="28"/>
-        </w:rPr>
-      </w:pPr>
-      <w:r>
-        <w:rPr>
-          <w:rFonts w:hint="default" w:ascii="Times New Roman" w:hAnsi="Times New Roman" w:cs="Times New Roman"/>
-          <w:sz w:val="28"/>
-          <w:szCs w:val="28"/>
-          <w:lang w:val="en-US" w:eastAsia="zh-CN"/>
-        </w:rPr>
-        <w:t>+  TMĐT giúp giảm chi phí bán hàng và tiếp thị.</w:t>
-      </w:r>
-    </w:p>
-    <w:p>
-      <w:pPr>
-        <w:bidi w:val="0"/>
-        <w:spacing w:line="360" w:lineRule="auto"/>
-        <w:ind w:left="1200" w:leftChars="500" w:firstLine="478" w:firstLineChars="171"/>
-        <w:rPr>
-          <w:rFonts w:hint="default" w:ascii="Times New Roman" w:hAnsi="Times New Roman" w:cs="Times New Roman"/>
-          <w:sz w:val="28"/>
-          <w:szCs w:val="28"/>
-        </w:rPr>
-      </w:pPr>
-      <w:r>
-        <w:rPr>
-          <w:rFonts w:hint="default" w:ascii="Times New Roman" w:hAnsi="Times New Roman" w:cs="Times New Roman"/>
-          <w:sz w:val="28"/>
-          <w:szCs w:val="28"/>
-          <w:lang w:val="en-US" w:eastAsia="zh-CN"/>
-        </w:rPr>
-        <w:t>+  TMĐT thông qua Internet giúp người tiêu dùng và các doanh nghiệp giảm đáng kể thời gian và chí phí giao dịch.</w:t>
-      </w:r>
-    </w:p>
-    <w:p>
-      <w:pPr>
-        <w:bidi w:val="0"/>
-        <w:spacing w:line="360" w:lineRule="auto"/>
-        <w:ind w:left="1200" w:leftChars="500" w:firstLine="478" w:firstLineChars="171"/>
-        <w:rPr>
-          <w:rFonts w:hint="default" w:ascii="Times New Roman" w:hAnsi="Times New Roman" w:cs="Times New Roman"/>
-          <w:sz w:val="28"/>
-          <w:szCs w:val="28"/>
-        </w:rPr>
-      </w:pPr>
-      <w:r>
-        <w:rPr>
-          <w:rFonts w:hint="default" w:ascii="Times New Roman" w:hAnsi="Times New Roman" w:cs="Times New Roman"/>
-          <w:sz w:val="28"/>
-          <w:szCs w:val="28"/>
-          <w:lang w:val="en-US" w:eastAsia="zh-CN"/>
-        </w:rPr>
-        <w:t>+  TMĐT tạo điều kiện cho việc thiết lập và củng cố mối quan hệ giữa các thành phần tham gia vào quá trình thương mại.</w:t>
-      </w:r>
-    </w:p>
-    <w:p>
-      <w:pPr>
-        <w:bidi w:val="0"/>
-        <w:spacing w:line="360" w:lineRule="auto"/>
-        <w:ind w:left="1200" w:leftChars="500" w:firstLine="478" w:firstLineChars="171"/>
-        <w:rPr>
-          <w:rFonts w:hint="default" w:ascii="Times New Roman" w:hAnsi="Times New Roman" w:cs="Times New Roman"/>
-          <w:sz w:val="28"/>
-          <w:szCs w:val="28"/>
-        </w:rPr>
-      </w:pPr>
-      <w:r>
-        <w:rPr>
-          <w:rFonts w:hint="default" w:ascii="Times New Roman" w:hAnsi="Times New Roman" w:cs="Times New Roman"/>
-          <w:sz w:val="28"/>
-          <w:szCs w:val="28"/>
-          <w:lang w:val="en-US" w:eastAsia="zh-CN"/>
-        </w:rPr>
-        <w:t>+  TMĐT tạo điều kiện sớm tiếp cận nền kinh tế số hoá.</w:t>
-      </w:r>
-    </w:p>
-    <w:p>
-      <w:pPr>
-        <w:bidi w:val="0"/>
-        <w:spacing w:line="360" w:lineRule="auto"/>
-        <w:ind w:left="960" w:leftChars="400" w:firstLine="478" w:firstLineChars="171"/>
-        <w:rPr>
-          <w:rFonts w:hint="default" w:ascii="Times New Roman" w:hAnsi="Times New Roman" w:cs="Times New Roman"/>
-          <w:sz w:val="28"/>
-          <w:szCs w:val="28"/>
-        </w:rPr>
-      </w:pPr>
-      <w:r>
-        <w:rPr>
-          <w:rFonts w:hint="default" w:ascii="Times New Roman" w:hAnsi="Times New Roman" w:cs="Times New Roman"/>
-          <w:sz w:val="28"/>
-          <w:szCs w:val="28"/>
-          <w:lang w:val="en-US" w:eastAsia="zh-CN"/>
-        </w:rPr>
-        <w:t>- Với những lợi ích như vậy, TMĐT ngày càng phát triển mạnh mẽ, biểu hiện qua việc những trang kinh doanh trực tuyến xuất hiện ngày một nhiều trên Internet.Các công đoạn tiêu biểu của một giao dịch trên các trang kinh doanh trực tuyến này:</w:t>
-      </w:r>
-    </w:p>
-    <w:p>
-      <w:pPr>
-        <w:bidi w:val="0"/>
-        <w:spacing w:line="360" w:lineRule="auto"/>
-        <w:ind w:left="1200" w:leftChars="500" w:firstLine="478" w:firstLineChars="171"/>
-        <w:rPr>
-          <w:rFonts w:hint="default" w:ascii="Times New Roman" w:hAnsi="Times New Roman" w:cs="Times New Roman"/>
-          <w:sz w:val="28"/>
-          <w:szCs w:val="28"/>
-        </w:rPr>
-      </w:pPr>
-      <w:r>
-        <w:rPr>
-          <w:rFonts w:hint="default" w:ascii="Times New Roman" w:hAnsi="Times New Roman" w:cs="Times New Roman"/>
-          <w:sz w:val="28"/>
-          <w:szCs w:val="28"/>
-          <w:lang w:val="en-US" w:eastAsia="zh-CN"/>
-        </w:rPr>
-        <w:t>+  Khách hàng, từ một máy tính tại một nơi nào đó, điền những thông tin thanh toán và điạ chỉ liên hệ vào đơn đặt hàng (Order Form) của Website bán hàng (còn gọi là Website TMĐT). Doanh nghiệp nhận được yêu cầu mua hàng hoá hay dịch vụ của khách hàng và phản hồi xác nhận tóm tắt lại những thông tin cần thiết nh mặt hàng đã chọn, địa chỉ giao nhận và số phiếu đặt hàng…</w:t>
-      </w:r>
-    </w:p>
-    <w:p>
-      <w:pPr>
-        <w:bidi w:val="0"/>
-        <w:spacing w:line="360" w:lineRule="auto"/>
-        <w:ind w:left="1200" w:leftChars="500" w:firstLine="478" w:firstLineChars="171"/>
-        <w:rPr>
-          <w:rFonts w:hint="default" w:ascii="Times New Roman" w:hAnsi="Times New Roman" w:cs="Times New Roman"/>
-          <w:sz w:val="28"/>
-          <w:szCs w:val="28"/>
-        </w:rPr>
-      </w:pPr>
-      <w:r>
-        <w:rPr>
-          <w:rFonts w:hint="default" w:ascii="Times New Roman" w:hAnsi="Times New Roman" w:cs="Times New Roman"/>
-          <w:sz w:val="28"/>
-          <w:szCs w:val="28"/>
-          <w:lang w:val="en-US" w:eastAsia="zh-CN"/>
-        </w:rPr>
-        <w:t>+  Khách hàng kiểm tra lại các thông tin và kích (click) vào nút (button) "đặt hàng", từ bàn phím hay chuột (mouse) của máy tính, để gởi thông tin trả về cho doanh nghiệp.</w:t>
-      </w:r>
-    </w:p>
-    <w:p>
-      <w:pPr>
-        <w:bidi w:val="0"/>
-        <w:spacing w:line="360" w:lineRule="auto"/>
-        <w:ind w:left="1200" w:leftChars="500" w:firstLine="478" w:firstLineChars="171"/>
-        <w:rPr>
-          <w:rFonts w:hint="default" w:ascii="Times New Roman" w:hAnsi="Times New Roman" w:cs="Times New Roman"/>
-          <w:sz w:val="28"/>
-          <w:szCs w:val="28"/>
-        </w:rPr>
-      </w:pPr>
-      <w:r>
-        <w:rPr>
-          <w:rFonts w:hint="default" w:ascii="Times New Roman" w:hAnsi="Times New Roman" w:cs="Times New Roman"/>
-          <w:sz w:val="28"/>
-          <w:szCs w:val="28"/>
-          <w:lang w:val="en-US" w:eastAsia="zh-CN"/>
-        </w:rPr>
-        <w:t>+  Doanh nghiệp nhận và lưu trữ thông tin đặt hàng đồng thời chuyển tiếp thông tin thanh toán (số thẻ tín dụng, ngày đáo hạn, chủ thẻ ...) đã được mã hoá đến máy chủ (Server, thiết bị xử lý dữ liệu) của Trung tâm cung cấp dịch vụ xử lý thẻ trên mạng Internet. Với quá trình mã hóa các thông tin thanh toán của khách hàng được bảo mật an toàn nhằm chống gian lận trong các giao dịch (chẳng hạn doanh nghiệp sẽ không biết được thông tin về thẻ tín dụng của khách hàng)</w:t>
-      </w:r>
-    </w:p>
-    <w:p>
-      <w:pPr>
-        <w:bidi w:val="0"/>
-        <w:spacing w:line="360" w:lineRule="auto"/>
-        <w:ind w:left="1200" w:leftChars="500" w:firstLine="478" w:firstLineChars="171"/>
-        <w:rPr>
-          <w:rFonts w:hint="default" w:ascii="Times New Roman" w:hAnsi="Times New Roman" w:cs="Times New Roman"/>
-          <w:sz w:val="28"/>
-          <w:szCs w:val="28"/>
-        </w:rPr>
-      </w:pPr>
-      <w:r>
-        <w:rPr>
-          <w:rFonts w:hint="default" w:ascii="Times New Roman" w:hAnsi="Times New Roman" w:cs="Times New Roman"/>
-          <w:sz w:val="28"/>
-          <w:szCs w:val="28"/>
-          <w:lang w:val="en-US" w:eastAsia="zh-CN"/>
-        </w:rPr>
-        <w:t>+  Khi Trung tâm Xử lý thẻ tín dụng nhận được thông tin thanh toán, sẽ giải mã thông tin và xử lý giao dịch đằng sau bức tường lửa (FireWall) và tách rời mạng Internet (off the Internet), nhằm mục đích bảo mật tuyệt đối cho các giao dịch thương mại, định dạng lại giao dịch và chuyển tiếp thông tin thanh toán đến ngân hàng của doanh nghiệp (Acquirer) theo một đường dây thuê bao riêng (một đường truyền số liệu riêng biệt).</w:t>
-      </w:r>
-    </w:p>
-    <w:p>
-      <w:pPr>
-        <w:bidi w:val="0"/>
-        <w:spacing w:line="360" w:lineRule="auto"/>
-        <w:ind w:left="1200" w:leftChars="500" w:firstLine="478" w:firstLineChars="171"/>
-        <w:rPr>
-          <w:rFonts w:hint="default" w:ascii="Times New Roman" w:hAnsi="Times New Roman" w:cs="Times New Roman"/>
-          <w:sz w:val="28"/>
-          <w:szCs w:val="28"/>
-        </w:rPr>
-      </w:pPr>
-      <w:r>
-        <w:rPr>
-          <w:rFonts w:hint="default" w:ascii="Times New Roman" w:hAnsi="Times New Roman" w:cs="Times New Roman"/>
-          <w:sz w:val="28"/>
-          <w:szCs w:val="28"/>
-          <w:lang w:val="en-US" w:eastAsia="zh-CN"/>
-        </w:rPr>
-        <w:t>+  Ngân hàng của doanh nghiệp gởi thông điệp điện tử yêu cầu thanh toán (authorization request) đến ngân hàng hoặc công ty cung cấp thẻ tín dụng của khách hàng (Issuer). Và tổ chức tài chính này sẽ phản hồi là đồng ý hoặc từ chối thanh toán đến trung tâm xử lý thẻ tín dụng trên mạng Internet.</w:t>
-      </w:r>
-    </w:p>
-    <w:p>
-      <w:pPr>
-        <w:bidi w:val="0"/>
-        <w:spacing w:line="360" w:lineRule="auto"/>
-        <w:ind w:left="1200" w:leftChars="500" w:firstLine="478" w:firstLineChars="171"/>
-        <w:rPr>
-          <w:rFonts w:hint="default" w:ascii="Times New Roman" w:hAnsi="Times New Roman" w:cs="Times New Roman"/>
-          <w:sz w:val="28"/>
-          <w:szCs w:val="28"/>
-          <w:lang w:val="en-US" w:eastAsia="zh-CN"/>
-        </w:rPr>
-      </w:pPr>
-      <w:r>
-        <w:rPr>
-          <w:rFonts w:hint="default" w:ascii="Times New Roman" w:hAnsi="Times New Roman" w:cs="Times New Roman"/>
-          <w:sz w:val="28"/>
-          <w:szCs w:val="28"/>
-          <w:lang w:val="en-US" w:eastAsia="zh-CN"/>
-        </w:rPr>
-        <w:t>+  Trung tâm xử lý thẻ tín dụng trên Internet sẽ tiếp tục chuyển tiếp những thông tin phản hồi trên đến doanh nghiệp, và tùy theo đó doanh nghiệp thông báo cho khách hàng được rõ là đơn đặt hàng sẽ được thực hiện hay không.</w:t>
-      </w:r>
-    </w:p>
-    <w:p>
-      <w:pPr>
-        <w:bidi w:val="0"/>
-        <w:spacing w:line="360" w:lineRule="auto"/>
-        <w:ind w:left="960" w:leftChars="400" w:firstLine="478" w:firstLineChars="171"/>
-        <w:rPr>
-          <w:rFonts w:hint="default" w:ascii="Times New Roman" w:hAnsi="Times New Roman" w:cs="Times New Roman"/>
-          <w:sz w:val="28"/>
-          <w:szCs w:val="28"/>
-          <w:lang w:val="en-US"/>
-        </w:rPr>
-      </w:pPr>
-      <w:r>
-        <w:rPr>
-          <w:rFonts w:hint="default" w:ascii="Times New Roman" w:hAnsi="Times New Roman" w:cs="Times New Roman"/>
-          <w:sz w:val="28"/>
-          <w:szCs w:val="28"/>
-          <w:lang w:val="en-US" w:eastAsia="zh-CN"/>
-        </w:rPr>
-        <w:t>-  Toàn bộ thời gian thực hiện một giao dịch qua mạng từ bước 1 -&gt; bước 6 được xử lý trong khoảng 15 - 20 giây</w:t>
+          <w:rFonts w:hint="default"/>
+          <w:sz w:val="28"/>
+          <w:szCs w:val="28"/>
+        </w:rPr>
+        <w:t>Mặc dù sân chơi hiện nay có sự tham gia của rất nhiều sàn lớn nhỏ, nhưng có sức ảnh hưởng lớn nhất đến thị trường và người tiêu dùng vẫn là 4 cái tên: Tiki, Shopee, Lazada, Sendo.</w:t>
+      </w:r>
+    </w:p>
+    <w:p>
+      <w:pPr>
+        <w:bidi w:val="0"/>
+        <w:spacing w:line="360" w:lineRule="auto"/>
+        <w:ind w:left="1200" w:leftChars="500" w:firstLine="560" w:firstLineChars="200"/>
+        <w:rPr>
+          <w:rFonts w:hint="default"/>
+          <w:sz w:val="28"/>
+          <w:szCs w:val="28"/>
+        </w:rPr>
+      </w:pPr>
+      <w:r>
+        <w:rPr>
+          <w:rFonts w:hint="default"/>
+          <w:sz w:val="28"/>
+          <w:szCs w:val="28"/>
+          <w:lang w:val="en-US"/>
+        </w:rPr>
+        <w:t xml:space="preserve">+  </w:t>
+      </w:r>
+      <w:r>
+        <w:rPr>
+          <w:rFonts w:hint="default"/>
+          <w:sz w:val="28"/>
+          <w:szCs w:val="28"/>
+        </w:rPr>
+        <w:t>TIKI</w:t>
+      </w:r>
+    </w:p>
+    <w:p>
+      <w:pPr>
+        <w:bidi w:val="0"/>
+        <w:spacing w:line="360" w:lineRule="auto"/>
+        <w:ind w:left="1440" w:leftChars="600" w:firstLine="560" w:firstLineChars="200"/>
+        <w:rPr>
+          <w:rFonts w:hint="default"/>
+          <w:sz w:val="28"/>
+          <w:szCs w:val="28"/>
+        </w:rPr>
+      </w:pPr>
+      <w:r>
+        <w:rPr>
+          <w:rFonts w:hint="default" w:ascii="Times New Roman" w:hAnsi="Times New Roman" w:cs="Times New Roman"/>
+          <w:sz w:val="28"/>
+          <w:szCs w:val="28"/>
+          <w:lang w:val="en-US" w:eastAsia="zh-CN"/>
+        </w:rPr>
+        <w:t>•</w:t>
+      </w:r>
+      <w:r>
+        <w:rPr>
+          <w:rFonts w:hint="default" w:cs="Times New Roman"/>
+          <w:sz w:val="28"/>
+          <w:szCs w:val="28"/>
+          <w:lang w:val="en-US" w:eastAsia="zh-CN"/>
+        </w:rPr>
+        <w:t xml:space="preserve">  </w:t>
+      </w:r>
+      <w:r>
+        <w:rPr>
+          <w:rFonts w:hint="default"/>
+          <w:sz w:val="28"/>
+          <w:szCs w:val="28"/>
+        </w:rPr>
+        <w:t> Thành lập từ tháng 3/2010</w:t>
+      </w:r>
+    </w:p>
+    <w:p>
+      <w:pPr>
+        <w:bidi w:val="0"/>
+        <w:spacing w:line="360" w:lineRule="auto"/>
+        <w:ind w:left="1440" w:leftChars="600" w:firstLine="560" w:firstLineChars="200"/>
+        <w:rPr>
+          <w:rFonts w:hint="default"/>
+          <w:sz w:val="28"/>
+          <w:szCs w:val="28"/>
+        </w:rPr>
+      </w:pPr>
+      <w:r>
+        <w:rPr>
+          <w:rFonts w:hint="default" w:ascii="Times New Roman" w:hAnsi="Times New Roman" w:cs="Times New Roman"/>
+          <w:sz w:val="28"/>
+          <w:szCs w:val="28"/>
+          <w:lang w:val="en-US" w:eastAsia="zh-CN"/>
+        </w:rPr>
+        <w:t>•</w:t>
+      </w:r>
+      <w:r>
+        <w:rPr>
+          <w:rFonts w:hint="default" w:cs="Times New Roman"/>
+          <w:sz w:val="28"/>
+          <w:szCs w:val="28"/>
+          <w:lang w:val="en-US" w:eastAsia="zh-CN"/>
+        </w:rPr>
+        <w:t xml:space="preserve"> </w:t>
+      </w:r>
+      <w:r>
+        <w:rPr>
+          <w:rFonts w:hint="default"/>
+          <w:sz w:val="28"/>
+          <w:szCs w:val="28"/>
+        </w:rPr>
+        <w:t> Hệ sinh thái Tiki đang vận hành bao gồm: TikiNOW Smart Logistics; Ticketbox; Tiki Trading</w:t>
+      </w:r>
+    </w:p>
+    <w:p>
+      <w:pPr>
+        <w:bidi w:val="0"/>
+        <w:spacing w:line="360" w:lineRule="auto"/>
+        <w:ind w:left="1440" w:leftChars="600" w:firstLine="560" w:firstLineChars="200"/>
+        <w:rPr>
+          <w:rFonts w:hint="default"/>
+          <w:sz w:val="28"/>
+          <w:szCs w:val="28"/>
+        </w:rPr>
+      </w:pPr>
+      <w:r>
+        <w:rPr>
+          <w:rFonts w:hint="default" w:ascii="Times New Roman" w:hAnsi="Times New Roman" w:cs="Times New Roman"/>
+          <w:sz w:val="28"/>
+          <w:szCs w:val="28"/>
+          <w:lang w:val="en-US" w:eastAsia="zh-CN"/>
+        </w:rPr>
+        <w:t>•</w:t>
+      </w:r>
+      <w:r>
+        <w:rPr>
+          <w:rFonts w:hint="default" w:cs="Times New Roman"/>
+          <w:sz w:val="28"/>
+          <w:szCs w:val="28"/>
+          <w:lang w:val="en-US" w:eastAsia="zh-CN"/>
+        </w:rPr>
+        <w:t xml:space="preserve"> </w:t>
+      </w:r>
+      <w:r>
+        <w:rPr>
+          <w:rFonts w:hint="default"/>
+          <w:sz w:val="28"/>
+          <w:szCs w:val="28"/>
+        </w:rPr>
+        <w:t> Nhà đầu tư chính: Sea, TenaJD.com, Vinagame Corporation, STICcent</w:t>
+      </w:r>
+    </w:p>
+    <w:p>
+      <w:pPr>
+        <w:bidi w:val="0"/>
+        <w:spacing w:line="360" w:lineRule="auto"/>
+        <w:ind w:left="1440" w:leftChars="600" w:firstLine="560" w:firstLineChars="200"/>
+        <w:rPr>
+          <w:rFonts w:hint="default"/>
+          <w:sz w:val="28"/>
+          <w:szCs w:val="28"/>
+        </w:rPr>
+      </w:pPr>
+      <w:r>
+        <w:rPr>
+          <w:rFonts w:hint="default" w:ascii="Times New Roman" w:hAnsi="Times New Roman" w:cs="Times New Roman"/>
+          <w:sz w:val="28"/>
+          <w:szCs w:val="28"/>
+          <w:lang w:val="en-US" w:eastAsia="zh-CN"/>
+        </w:rPr>
+        <w:t>•</w:t>
+      </w:r>
+      <w:r>
+        <w:rPr>
+          <w:rFonts w:hint="default" w:cs="Times New Roman"/>
+          <w:sz w:val="28"/>
+          <w:szCs w:val="28"/>
+          <w:lang w:val="en-US" w:eastAsia="zh-CN"/>
+        </w:rPr>
+        <w:t xml:space="preserve"> </w:t>
+      </w:r>
+      <w:r>
+        <w:rPr>
+          <w:rFonts w:hint="default"/>
+          <w:sz w:val="28"/>
+          <w:szCs w:val="28"/>
+        </w:rPr>
+        <w:t> Dạng thức kinh doanh:</w:t>
+      </w:r>
+    </w:p>
+    <w:p>
+      <w:pPr>
+        <w:bidi w:val="0"/>
+        <w:spacing w:line="360" w:lineRule="auto"/>
+        <w:ind w:left="1680" w:leftChars="700" w:firstLine="478" w:firstLineChars="171"/>
+        <w:rPr>
+          <w:rFonts w:hint="default"/>
+          <w:sz w:val="28"/>
+          <w:szCs w:val="28"/>
+        </w:rPr>
+      </w:pPr>
+      <w:r>
+        <w:rPr>
+          <w:rFonts w:hint="default" w:ascii="Times New Roman" w:hAnsi="Times New Roman" w:cs="Times New Roman"/>
+          <w:sz w:val="28"/>
+          <w:szCs w:val="28"/>
+          <w:lang w:val="en-US" w:eastAsia="zh-CN"/>
+        </w:rPr>
+        <w:t>•</w:t>
+      </w:r>
+      <w:r>
+        <w:rPr>
+          <w:rFonts w:hint="default" w:cs="Times New Roman"/>
+          <w:sz w:val="28"/>
+          <w:szCs w:val="28"/>
+          <w:lang w:val="en-US" w:eastAsia="zh-CN"/>
+        </w:rPr>
+        <w:t xml:space="preserve">  </w:t>
+      </w:r>
+      <w:r>
+        <w:rPr>
+          <w:rFonts w:hint="default"/>
+          <w:sz w:val="28"/>
+          <w:szCs w:val="28"/>
+        </w:rPr>
+        <w:t>E-Marketplace</w:t>
+      </w:r>
+    </w:p>
+    <w:p>
+      <w:pPr>
+        <w:bidi w:val="0"/>
+        <w:spacing w:line="360" w:lineRule="auto"/>
+        <w:ind w:left="1680" w:leftChars="700" w:firstLine="478" w:firstLineChars="171"/>
+        <w:rPr>
+          <w:rFonts w:hint="default"/>
+          <w:sz w:val="28"/>
+          <w:szCs w:val="28"/>
+        </w:rPr>
+      </w:pPr>
+      <w:r>
+        <w:rPr>
+          <w:rFonts w:hint="default" w:ascii="Times New Roman" w:hAnsi="Times New Roman" w:cs="Times New Roman"/>
+          <w:sz w:val="28"/>
+          <w:szCs w:val="28"/>
+          <w:lang w:val="en-US" w:eastAsia="zh-CN"/>
+        </w:rPr>
+        <w:t>•</w:t>
+      </w:r>
+      <w:r>
+        <w:rPr>
+          <w:rFonts w:hint="default" w:cs="Times New Roman"/>
+          <w:sz w:val="28"/>
+          <w:szCs w:val="28"/>
+          <w:lang w:val="en-US" w:eastAsia="zh-CN"/>
+        </w:rPr>
+        <w:t xml:space="preserve">  </w:t>
+      </w:r>
+      <w:r>
+        <w:rPr>
+          <w:rFonts w:hint="default"/>
+          <w:sz w:val="28"/>
+          <w:szCs w:val="28"/>
+        </w:rPr>
+        <w:t>E-commerce sales website (thông qua Tiki Trading)</w:t>
+      </w:r>
+    </w:p>
+    <w:p>
+      <w:pPr>
+        <w:bidi w:val="0"/>
+        <w:spacing w:line="360" w:lineRule="auto"/>
+        <w:ind w:left="1200" w:leftChars="500" w:firstLine="560" w:firstLineChars="200"/>
+        <w:rPr>
+          <w:rFonts w:hint="default"/>
+          <w:sz w:val="28"/>
+          <w:szCs w:val="28"/>
+        </w:rPr>
+      </w:pPr>
+      <w:r>
+        <w:rPr>
+          <w:rFonts w:hint="default"/>
+          <w:sz w:val="28"/>
+          <w:szCs w:val="28"/>
+          <w:lang w:val="en-US"/>
+        </w:rPr>
+        <w:t xml:space="preserve">+  </w:t>
+      </w:r>
+      <w:r>
+        <w:rPr>
+          <w:rFonts w:hint="default"/>
+          <w:sz w:val="28"/>
+          <w:szCs w:val="28"/>
+        </w:rPr>
+        <w:t>SENDO</w:t>
+      </w:r>
+    </w:p>
+    <w:p>
+      <w:pPr>
+        <w:bidi w:val="0"/>
+        <w:spacing w:line="360" w:lineRule="auto"/>
+        <w:ind w:left="1440" w:leftChars="600" w:firstLine="560" w:firstLineChars="200"/>
+        <w:rPr>
+          <w:rFonts w:hint="default"/>
+          <w:sz w:val="28"/>
+          <w:szCs w:val="28"/>
+        </w:rPr>
+      </w:pPr>
+      <w:r>
+        <w:rPr>
+          <w:rFonts w:hint="default" w:ascii="Times New Roman" w:hAnsi="Times New Roman" w:cs="Times New Roman"/>
+          <w:sz w:val="28"/>
+          <w:szCs w:val="28"/>
+          <w:lang w:val="en-US" w:eastAsia="zh-CN"/>
+        </w:rPr>
+        <w:t>•</w:t>
+      </w:r>
+      <w:r>
+        <w:rPr>
+          <w:rFonts w:hint="default" w:cs="Times New Roman"/>
+          <w:sz w:val="28"/>
+          <w:szCs w:val="28"/>
+          <w:lang w:val="en-US" w:eastAsia="zh-CN"/>
+        </w:rPr>
+        <w:t xml:space="preserve"> </w:t>
+      </w:r>
+      <w:r>
+        <w:rPr>
+          <w:rFonts w:hint="default"/>
+          <w:sz w:val="28"/>
+          <w:szCs w:val="28"/>
+        </w:rPr>
+        <w:t> Thành lập từ tháng 9/2012</w:t>
+      </w:r>
+    </w:p>
+    <w:p>
+      <w:pPr>
+        <w:bidi w:val="0"/>
+        <w:spacing w:line="360" w:lineRule="auto"/>
+        <w:ind w:left="1440" w:leftChars="600" w:firstLine="560" w:firstLineChars="200"/>
+        <w:rPr>
+          <w:rFonts w:hint="default"/>
+          <w:sz w:val="28"/>
+          <w:szCs w:val="28"/>
+        </w:rPr>
+      </w:pPr>
+      <w:r>
+        <w:rPr>
+          <w:rFonts w:hint="default" w:ascii="Times New Roman" w:hAnsi="Times New Roman" w:cs="Times New Roman"/>
+          <w:sz w:val="28"/>
+          <w:szCs w:val="28"/>
+          <w:lang w:val="en-US" w:eastAsia="zh-CN"/>
+        </w:rPr>
+        <w:t>•</w:t>
+      </w:r>
+      <w:r>
+        <w:rPr>
+          <w:rFonts w:hint="default" w:cs="Times New Roman"/>
+          <w:sz w:val="28"/>
+          <w:szCs w:val="28"/>
+          <w:lang w:val="en-US" w:eastAsia="zh-CN"/>
+        </w:rPr>
+        <w:t xml:space="preserve"> </w:t>
+      </w:r>
+      <w:r>
+        <w:rPr>
+          <w:rFonts w:hint="default"/>
+          <w:sz w:val="28"/>
+          <w:szCs w:val="28"/>
+        </w:rPr>
+        <w:t> Công ty mẹ: Tập đoàn FPT</w:t>
+      </w:r>
+    </w:p>
+    <w:p>
+      <w:pPr>
+        <w:bidi w:val="0"/>
+        <w:spacing w:line="360" w:lineRule="auto"/>
+        <w:ind w:left="1440" w:leftChars="600" w:firstLine="560" w:firstLineChars="200"/>
+        <w:rPr>
+          <w:rFonts w:hint="default"/>
+          <w:sz w:val="28"/>
+          <w:szCs w:val="28"/>
+        </w:rPr>
+      </w:pPr>
+      <w:r>
+        <w:rPr>
+          <w:rFonts w:hint="default" w:ascii="Times New Roman" w:hAnsi="Times New Roman" w:cs="Times New Roman"/>
+          <w:sz w:val="28"/>
+          <w:szCs w:val="28"/>
+          <w:lang w:val="en-US" w:eastAsia="zh-CN"/>
+        </w:rPr>
+        <w:t>•</w:t>
+      </w:r>
+      <w:r>
+        <w:rPr>
+          <w:rFonts w:hint="default" w:cs="Times New Roman"/>
+          <w:sz w:val="28"/>
+          <w:szCs w:val="28"/>
+          <w:lang w:val="en-US" w:eastAsia="zh-CN"/>
+        </w:rPr>
+        <w:t xml:space="preserve">  </w:t>
+      </w:r>
+      <w:r>
+        <w:rPr>
+          <w:rFonts w:hint="default"/>
+          <w:sz w:val="28"/>
+          <w:szCs w:val="28"/>
+        </w:rPr>
+        <w:t>Đầu năm 2020, có nhiều nguồn tin cho rằng Tiki và Sendo sẽ “về chung</w:t>
+      </w:r>
+      <w:r>
+        <w:rPr>
+          <w:rFonts w:hint="default"/>
+          <w:sz w:val="28"/>
+          <w:szCs w:val="28"/>
+          <w:lang w:val="en-US"/>
+        </w:rPr>
+        <w:t xml:space="preserve"> </w:t>
+      </w:r>
+      <w:r>
+        <w:rPr>
+          <w:rFonts w:hint="default"/>
+          <w:sz w:val="28"/>
+          <w:szCs w:val="28"/>
+        </w:rPr>
+        <w:t>một nhà” để tăng lợi thế cạnh tranh với 2 đối thủ đáng gờm còn lại. Tuy nhiên,</w:t>
+      </w:r>
+      <w:r>
+        <w:rPr>
+          <w:rFonts w:hint="default"/>
+          <w:sz w:val="28"/>
+          <w:szCs w:val="28"/>
+          <w:lang w:val="en-US"/>
+        </w:rPr>
+        <w:t xml:space="preserve"> </w:t>
+      </w:r>
+      <w:r>
+        <w:rPr>
+          <w:rFonts w:hint="default"/>
+          <w:sz w:val="28"/>
+          <w:szCs w:val="28"/>
+        </w:rPr>
+        <w:t>thương vụ</w:t>
+      </w:r>
+      <w:r>
+        <w:rPr>
+          <w:rFonts w:hint="default"/>
+          <w:sz w:val="28"/>
+          <w:szCs w:val="28"/>
+          <w:lang w:val="en-US"/>
+        </w:rPr>
+        <w:t xml:space="preserve"> </w:t>
+      </w:r>
+      <w:r>
+        <w:rPr>
+          <w:rFonts w:hint="default"/>
+          <w:sz w:val="28"/>
+          <w:szCs w:val="28"/>
+        </w:rPr>
+        <w:t>này dường như không thành do không đạt được một số thỏa thuận và cả 2 vẫn “thân ai nấy lo, nhà ai nấy ở”.</w:t>
+      </w:r>
+    </w:p>
+    <w:p>
+      <w:pPr>
+        <w:bidi w:val="0"/>
+        <w:spacing w:line="360" w:lineRule="auto"/>
+        <w:ind w:left="1200" w:leftChars="500" w:firstLine="560" w:firstLineChars="200"/>
+        <w:rPr>
+          <w:rFonts w:hint="default"/>
+          <w:sz w:val="28"/>
+          <w:szCs w:val="28"/>
+        </w:rPr>
+      </w:pPr>
+      <w:r>
+        <w:rPr>
+          <w:rFonts w:hint="default"/>
+          <w:sz w:val="28"/>
+          <w:szCs w:val="28"/>
+          <w:lang w:val="en-US"/>
+        </w:rPr>
+        <w:t xml:space="preserve">+  </w:t>
+      </w:r>
+      <w:r>
+        <w:rPr>
+          <w:rFonts w:hint="default"/>
+          <w:sz w:val="28"/>
+          <w:szCs w:val="28"/>
+        </w:rPr>
+        <w:t>SHOPEE</w:t>
+      </w:r>
+    </w:p>
+    <w:p>
+      <w:pPr>
+        <w:bidi w:val="0"/>
+        <w:spacing w:line="360" w:lineRule="auto"/>
+        <w:ind w:left="1440" w:leftChars="600" w:firstLine="560" w:firstLineChars="200"/>
+        <w:rPr>
+          <w:rFonts w:hint="default"/>
+          <w:sz w:val="28"/>
+          <w:szCs w:val="28"/>
+        </w:rPr>
+      </w:pPr>
+      <w:r>
+        <w:rPr>
+          <w:rFonts w:hint="default" w:ascii="Times New Roman" w:hAnsi="Times New Roman" w:cs="Times New Roman"/>
+          <w:sz w:val="28"/>
+          <w:szCs w:val="28"/>
+          <w:lang w:val="en-US" w:eastAsia="zh-CN"/>
+        </w:rPr>
+        <w:t>•</w:t>
+      </w:r>
+      <w:r>
+        <w:rPr>
+          <w:rFonts w:hint="default" w:cs="Times New Roman"/>
+          <w:sz w:val="28"/>
+          <w:szCs w:val="28"/>
+          <w:lang w:val="en-US" w:eastAsia="zh-CN"/>
+        </w:rPr>
+        <w:t xml:space="preserve">  </w:t>
+      </w:r>
+      <w:r>
+        <w:rPr>
+          <w:rFonts w:hint="default"/>
+          <w:sz w:val="28"/>
+          <w:szCs w:val="28"/>
+        </w:rPr>
+        <w:t>Thành lập từ 2015</w:t>
+      </w:r>
+    </w:p>
+    <w:p>
+      <w:pPr>
+        <w:bidi w:val="0"/>
+        <w:spacing w:line="360" w:lineRule="auto"/>
+        <w:ind w:left="1440" w:leftChars="600" w:firstLine="560" w:firstLineChars="200"/>
+        <w:rPr>
+          <w:rFonts w:hint="default"/>
+          <w:sz w:val="28"/>
+          <w:szCs w:val="28"/>
+        </w:rPr>
+      </w:pPr>
+      <w:r>
+        <w:rPr>
+          <w:rFonts w:hint="default" w:ascii="Times New Roman" w:hAnsi="Times New Roman" w:cs="Times New Roman"/>
+          <w:sz w:val="28"/>
+          <w:szCs w:val="28"/>
+          <w:lang w:val="en-US" w:eastAsia="zh-CN"/>
+        </w:rPr>
+        <w:t>•</w:t>
+      </w:r>
+      <w:r>
+        <w:rPr>
+          <w:rFonts w:hint="default" w:cs="Times New Roman"/>
+          <w:sz w:val="28"/>
+          <w:szCs w:val="28"/>
+          <w:lang w:val="en-US" w:eastAsia="zh-CN"/>
+        </w:rPr>
+        <w:t xml:space="preserve"> </w:t>
+      </w:r>
+      <w:r>
+        <w:rPr>
+          <w:rFonts w:hint="default"/>
+          <w:sz w:val="28"/>
+          <w:szCs w:val="28"/>
+        </w:rPr>
+        <w:t> Có mặt tại 7 quốc gia: Singapore, Indonesia, Malaysia, Thailand, Taiwan, Vietnam and the Philippines.</w:t>
+      </w:r>
+    </w:p>
+    <w:p>
+      <w:pPr>
+        <w:bidi w:val="0"/>
+        <w:spacing w:line="360" w:lineRule="auto"/>
+        <w:ind w:left="1440" w:leftChars="600" w:firstLine="560" w:firstLineChars="200"/>
+        <w:rPr>
+          <w:rFonts w:hint="default"/>
+          <w:sz w:val="28"/>
+          <w:szCs w:val="28"/>
+        </w:rPr>
+      </w:pPr>
+      <w:r>
+        <w:rPr>
+          <w:rFonts w:hint="default" w:ascii="Times New Roman" w:hAnsi="Times New Roman" w:cs="Times New Roman"/>
+          <w:sz w:val="28"/>
+          <w:szCs w:val="28"/>
+          <w:lang w:val="en-US" w:eastAsia="zh-CN"/>
+        </w:rPr>
+        <w:t>•</w:t>
+      </w:r>
+      <w:r>
+        <w:rPr>
+          <w:rFonts w:hint="default" w:cs="Times New Roman"/>
+          <w:sz w:val="28"/>
+          <w:szCs w:val="28"/>
+          <w:lang w:val="en-US" w:eastAsia="zh-CN"/>
+        </w:rPr>
+        <w:t xml:space="preserve"> </w:t>
+      </w:r>
+      <w:r>
+        <w:rPr>
+          <w:rFonts w:hint="default"/>
+          <w:sz w:val="28"/>
+          <w:szCs w:val="28"/>
+        </w:rPr>
+        <w:t> Nhà đầu tư chính: Sea, Tencent</w:t>
+      </w:r>
+    </w:p>
+    <w:p>
+      <w:pPr>
+        <w:bidi w:val="0"/>
+        <w:spacing w:line="360" w:lineRule="auto"/>
+        <w:ind w:left="1440" w:leftChars="600" w:firstLine="560" w:firstLineChars="200"/>
+        <w:rPr>
+          <w:rFonts w:hint="default"/>
+          <w:sz w:val="28"/>
+          <w:szCs w:val="28"/>
+        </w:rPr>
+      </w:pPr>
+      <w:r>
+        <w:rPr>
+          <w:rFonts w:hint="default" w:ascii="Times New Roman" w:hAnsi="Times New Roman" w:cs="Times New Roman"/>
+          <w:sz w:val="28"/>
+          <w:szCs w:val="28"/>
+          <w:lang w:val="en-US" w:eastAsia="zh-CN"/>
+        </w:rPr>
+        <w:t>•</w:t>
+      </w:r>
+      <w:r>
+        <w:rPr>
+          <w:rFonts w:hint="default" w:cs="Times New Roman"/>
+          <w:sz w:val="28"/>
+          <w:szCs w:val="28"/>
+          <w:lang w:val="en-US" w:eastAsia="zh-CN"/>
+        </w:rPr>
+        <w:t xml:space="preserve"> </w:t>
+      </w:r>
+      <w:r>
+        <w:rPr>
+          <w:rFonts w:hint="default"/>
+          <w:sz w:val="28"/>
+          <w:szCs w:val="28"/>
+        </w:rPr>
+        <w:t> Dạng thức kinh doanh:</w:t>
+      </w:r>
+    </w:p>
+    <w:p>
+      <w:pPr>
+        <w:bidi w:val="0"/>
+        <w:spacing w:line="360" w:lineRule="auto"/>
+        <w:ind w:left="1680" w:leftChars="700" w:firstLine="560" w:firstLineChars="200"/>
+        <w:rPr>
+          <w:rFonts w:hint="default"/>
+          <w:sz w:val="28"/>
+          <w:szCs w:val="28"/>
+        </w:rPr>
+      </w:pPr>
+      <w:r>
+        <w:rPr>
+          <w:rFonts w:hint="default" w:ascii="Times New Roman" w:hAnsi="Times New Roman" w:cs="Times New Roman"/>
+          <w:sz w:val="28"/>
+          <w:szCs w:val="28"/>
+          <w:lang w:val="en-US" w:eastAsia="zh-CN"/>
+        </w:rPr>
+        <w:t>•</w:t>
+      </w:r>
+      <w:r>
+        <w:rPr>
+          <w:rFonts w:hint="default" w:cs="Times New Roman"/>
+          <w:sz w:val="28"/>
+          <w:szCs w:val="28"/>
+          <w:lang w:val="en-US" w:eastAsia="zh-CN"/>
+        </w:rPr>
+        <w:t xml:space="preserve">  </w:t>
+      </w:r>
+      <w:r>
+        <w:rPr>
+          <w:rFonts w:hint="default"/>
+          <w:sz w:val="28"/>
+          <w:szCs w:val="28"/>
+        </w:rPr>
+        <w:t>E-Marketplace</w:t>
+      </w:r>
+    </w:p>
+    <w:p>
+      <w:pPr>
+        <w:bidi w:val="0"/>
+        <w:spacing w:line="360" w:lineRule="auto"/>
+        <w:ind w:left="1680" w:leftChars="700" w:firstLine="560" w:firstLineChars="200"/>
+        <w:rPr>
+          <w:rFonts w:hint="default"/>
+          <w:sz w:val="28"/>
+          <w:szCs w:val="28"/>
+        </w:rPr>
+      </w:pPr>
+      <w:r>
+        <w:rPr>
+          <w:rFonts w:hint="default" w:ascii="Times New Roman" w:hAnsi="Times New Roman" w:cs="Times New Roman"/>
+          <w:sz w:val="28"/>
+          <w:szCs w:val="28"/>
+          <w:lang w:val="en-US" w:eastAsia="zh-CN"/>
+        </w:rPr>
+        <w:t>•</w:t>
+      </w:r>
+      <w:r>
+        <w:rPr>
+          <w:rFonts w:hint="default" w:cs="Times New Roman"/>
+          <w:sz w:val="28"/>
+          <w:szCs w:val="28"/>
+          <w:lang w:val="en-US" w:eastAsia="zh-CN"/>
+        </w:rPr>
+        <w:t xml:space="preserve">  </w:t>
+      </w:r>
+      <w:r>
+        <w:rPr>
+          <w:rFonts w:hint="default"/>
+          <w:sz w:val="28"/>
+          <w:szCs w:val="28"/>
+        </w:rPr>
+        <w:t>E-commerce sales website.</w:t>
+      </w:r>
+    </w:p>
+    <w:p>
+      <w:pPr>
+        <w:bidi w:val="0"/>
+        <w:spacing w:line="360" w:lineRule="auto"/>
+        <w:ind w:left="1200" w:leftChars="500" w:firstLine="560" w:firstLineChars="200"/>
+        <w:rPr>
+          <w:rFonts w:hint="default"/>
+          <w:sz w:val="28"/>
+          <w:szCs w:val="28"/>
+        </w:rPr>
+      </w:pPr>
+      <w:r>
+        <w:rPr>
+          <w:rFonts w:hint="default"/>
+          <w:sz w:val="28"/>
+          <w:szCs w:val="28"/>
+          <w:lang w:val="en-US"/>
+        </w:rPr>
+        <w:t xml:space="preserve">+  </w:t>
+      </w:r>
+      <w:r>
+        <w:rPr>
+          <w:rFonts w:hint="default"/>
+          <w:sz w:val="28"/>
+          <w:szCs w:val="28"/>
+        </w:rPr>
+        <w:t>LAZADA</w:t>
+      </w:r>
+    </w:p>
+    <w:p>
+      <w:pPr>
+        <w:bidi w:val="0"/>
+        <w:spacing w:line="360" w:lineRule="auto"/>
+        <w:ind w:left="1440" w:leftChars="600" w:firstLine="478" w:firstLineChars="171"/>
+        <w:rPr>
+          <w:rFonts w:hint="default"/>
+          <w:sz w:val="28"/>
+          <w:szCs w:val="28"/>
+        </w:rPr>
+      </w:pPr>
+      <w:r>
+        <w:rPr>
+          <w:rFonts w:hint="default" w:ascii="Times New Roman" w:hAnsi="Times New Roman" w:cs="Times New Roman"/>
+          <w:sz w:val="28"/>
+          <w:szCs w:val="28"/>
+          <w:lang w:val="en-US" w:eastAsia="zh-CN"/>
+        </w:rPr>
+        <w:t>•</w:t>
+      </w:r>
+      <w:r>
+        <w:rPr>
+          <w:rFonts w:hint="default" w:cs="Times New Roman"/>
+          <w:sz w:val="28"/>
+          <w:szCs w:val="28"/>
+          <w:lang w:val="en-US" w:eastAsia="zh-CN"/>
+        </w:rPr>
+        <w:t xml:space="preserve">  </w:t>
+      </w:r>
+      <w:r>
+        <w:rPr>
+          <w:rFonts w:hint="default"/>
+          <w:sz w:val="28"/>
+          <w:szCs w:val="28"/>
+        </w:rPr>
+        <w:t>Thành lập từ năm 2012 (trực thuộc tập đoàn Rocket Internet)</w:t>
+      </w:r>
+    </w:p>
+    <w:p>
+      <w:pPr>
+        <w:bidi w:val="0"/>
+        <w:spacing w:line="360" w:lineRule="auto"/>
+        <w:ind w:left="1440" w:leftChars="600" w:firstLine="478" w:firstLineChars="171"/>
+        <w:rPr>
+          <w:rFonts w:hint="default"/>
+          <w:sz w:val="28"/>
+          <w:szCs w:val="28"/>
+        </w:rPr>
+      </w:pPr>
+      <w:r>
+        <w:rPr>
+          <w:rFonts w:hint="default" w:ascii="Times New Roman" w:hAnsi="Times New Roman" w:cs="Times New Roman"/>
+          <w:sz w:val="28"/>
+          <w:szCs w:val="28"/>
+          <w:lang w:val="en-US" w:eastAsia="zh-CN"/>
+        </w:rPr>
+        <w:t>•</w:t>
+      </w:r>
+      <w:r>
+        <w:rPr>
+          <w:rFonts w:hint="default" w:cs="Times New Roman"/>
+          <w:sz w:val="28"/>
+          <w:szCs w:val="28"/>
+          <w:lang w:val="en-US" w:eastAsia="zh-CN"/>
+        </w:rPr>
+        <w:t xml:space="preserve"> </w:t>
+      </w:r>
+      <w:r>
+        <w:rPr>
+          <w:rFonts w:hint="default"/>
+          <w:sz w:val="28"/>
+          <w:szCs w:val="28"/>
+        </w:rPr>
+        <w:t> Có mặt ở 6 quốc gia Đông Nam Á: Indonesia, Malaysia, the Philippines, Singapore, Thailand and Vietnam.</w:t>
+      </w:r>
+    </w:p>
+    <w:p>
+      <w:pPr>
+        <w:bidi w:val="0"/>
+        <w:spacing w:line="360" w:lineRule="auto"/>
+        <w:ind w:left="1440" w:leftChars="600" w:firstLine="478" w:firstLineChars="171"/>
+        <w:rPr>
+          <w:rFonts w:hint="default"/>
+          <w:sz w:val="28"/>
+          <w:szCs w:val="28"/>
+        </w:rPr>
+      </w:pPr>
+      <w:r>
+        <w:rPr>
+          <w:rFonts w:hint="default" w:ascii="Times New Roman" w:hAnsi="Times New Roman" w:cs="Times New Roman"/>
+          <w:sz w:val="28"/>
+          <w:szCs w:val="28"/>
+          <w:lang w:val="en-US" w:eastAsia="zh-CN"/>
+        </w:rPr>
+        <w:t>•</w:t>
+      </w:r>
+      <w:r>
+        <w:rPr>
+          <w:rFonts w:hint="default" w:cs="Times New Roman"/>
+          <w:sz w:val="28"/>
+          <w:szCs w:val="28"/>
+          <w:lang w:val="en-US" w:eastAsia="zh-CN"/>
+        </w:rPr>
+        <w:t xml:space="preserve"> </w:t>
+      </w:r>
+      <w:r>
+        <w:rPr>
+          <w:rFonts w:hint="default"/>
+          <w:sz w:val="28"/>
+          <w:szCs w:val="28"/>
+        </w:rPr>
+        <w:t> Năm 2016, chính thức được mua lại và trực thuộc Alibaba Group</w:t>
+      </w:r>
+    </w:p>
+    <w:p>
+      <w:pPr>
+        <w:bidi w:val="0"/>
+        <w:spacing w:line="360" w:lineRule="auto"/>
+        <w:ind w:left="1440" w:leftChars="600" w:firstLine="478" w:firstLineChars="171"/>
+        <w:rPr>
+          <w:rFonts w:hint="default"/>
+          <w:sz w:val="28"/>
+          <w:szCs w:val="28"/>
+        </w:rPr>
+      </w:pPr>
+      <w:r>
+        <w:rPr>
+          <w:rFonts w:hint="default" w:ascii="Times New Roman" w:hAnsi="Times New Roman" w:cs="Times New Roman"/>
+          <w:sz w:val="28"/>
+          <w:szCs w:val="28"/>
+          <w:lang w:val="en-US" w:eastAsia="zh-CN"/>
+        </w:rPr>
+        <w:t>•</w:t>
+      </w:r>
+      <w:r>
+        <w:rPr>
+          <w:rFonts w:hint="default" w:cs="Times New Roman"/>
+          <w:sz w:val="28"/>
+          <w:szCs w:val="28"/>
+          <w:lang w:val="en-US" w:eastAsia="zh-CN"/>
+        </w:rPr>
+        <w:t xml:space="preserve"> </w:t>
+      </w:r>
+      <w:r>
+        <w:rPr>
+          <w:rFonts w:hint="default"/>
+          <w:sz w:val="28"/>
+          <w:szCs w:val="28"/>
+        </w:rPr>
+        <w:t> Nhà đầu tư chính: Alibaba Group</w:t>
+      </w:r>
+    </w:p>
+    <w:p>
+      <w:pPr>
+        <w:bidi w:val="0"/>
+        <w:spacing w:line="360" w:lineRule="auto"/>
+        <w:ind w:left="1440" w:leftChars="600" w:firstLine="478" w:firstLineChars="171"/>
+        <w:rPr>
+          <w:rFonts w:hint="default"/>
+          <w:sz w:val="28"/>
+          <w:szCs w:val="28"/>
+        </w:rPr>
+      </w:pPr>
+      <w:r>
+        <w:rPr>
+          <w:rFonts w:hint="default" w:ascii="Times New Roman" w:hAnsi="Times New Roman" w:cs="Times New Roman"/>
+          <w:sz w:val="28"/>
+          <w:szCs w:val="28"/>
+          <w:lang w:val="en-US" w:eastAsia="zh-CN"/>
+        </w:rPr>
+        <w:t>•</w:t>
+      </w:r>
+      <w:r>
+        <w:rPr>
+          <w:rFonts w:hint="default" w:cs="Times New Roman"/>
+          <w:sz w:val="28"/>
+          <w:szCs w:val="28"/>
+          <w:lang w:val="en-US" w:eastAsia="zh-CN"/>
+        </w:rPr>
+        <w:t xml:space="preserve"> </w:t>
+      </w:r>
+      <w:r>
+        <w:rPr>
+          <w:rFonts w:hint="default"/>
+          <w:sz w:val="28"/>
+          <w:szCs w:val="28"/>
+        </w:rPr>
+        <w:t> Dạng thức kinh doanh:</w:t>
+      </w:r>
+    </w:p>
+    <w:p>
+      <w:pPr>
+        <w:bidi w:val="0"/>
+        <w:spacing w:line="360" w:lineRule="auto"/>
+        <w:ind w:left="1680" w:leftChars="700" w:firstLine="478" w:firstLineChars="171"/>
+        <w:rPr>
+          <w:rFonts w:hint="default"/>
+          <w:sz w:val="28"/>
+          <w:szCs w:val="28"/>
+        </w:rPr>
+      </w:pPr>
+      <w:r>
+        <w:rPr>
+          <w:rFonts w:hint="default" w:ascii="Times New Roman" w:hAnsi="Times New Roman" w:cs="Times New Roman"/>
+          <w:sz w:val="28"/>
+          <w:szCs w:val="28"/>
+          <w:lang w:val="en-US" w:eastAsia="zh-CN"/>
+        </w:rPr>
+        <w:t>•</w:t>
+      </w:r>
+      <w:r>
+        <w:rPr>
+          <w:rFonts w:hint="default" w:cs="Times New Roman"/>
+          <w:sz w:val="28"/>
+          <w:szCs w:val="28"/>
+          <w:lang w:val="en-US" w:eastAsia="zh-CN"/>
+        </w:rPr>
+        <w:t xml:space="preserve">  </w:t>
+      </w:r>
+      <w:r>
+        <w:rPr>
+          <w:rFonts w:hint="default"/>
+          <w:sz w:val="28"/>
+          <w:szCs w:val="28"/>
+        </w:rPr>
+        <w:t>E-Marketplace</w:t>
+      </w:r>
+    </w:p>
+    <w:p>
+      <w:pPr>
+        <w:bidi w:val="0"/>
+        <w:spacing w:line="360" w:lineRule="auto"/>
+        <w:ind w:left="1680" w:leftChars="700" w:firstLine="478" w:firstLineChars="171"/>
+        <w:rPr>
+          <w:rFonts w:hint="default" w:cs="Times New Roman"/>
+          <w:b/>
+          <w:bCs/>
+          <w:sz w:val="28"/>
+          <w:szCs w:val="28"/>
+          <w:lang w:val="en-US"/>
+        </w:rPr>
+      </w:pPr>
+      <w:r>
+        <w:rPr>
+          <w:rFonts w:hint="default" w:ascii="Times New Roman" w:hAnsi="Times New Roman" w:cs="Times New Roman"/>
+          <w:sz w:val="28"/>
+          <w:szCs w:val="28"/>
+          <w:lang w:val="en-US" w:eastAsia="zh-CN"/>
+        </w:rPr>
+        <w:t>•</w:t>
+      </w:r>
+      <w:r>
+        <w:rPr>
+          <w:rFonts w:hint="default" w:cs="Times New Roman"/>
+          <w:sz w:val="28"/>
+          <w:szCs w:val="28"/>
+          <w:lang w:val="en-US" w:eastAsia="zh-CN"/>
+        </w:rPr>
+        <w:t xml:space="preserve">  </w:t>
+      </w:r>
+      <w:r>
+        <w:rPr>
+          <w:rFonts w:hint="default"/>
+          <w:sz w:val="28"/>
+          <w:szCs w:val="28"/>
+        </w:rPr>
+        <w:t>E-commerce sales website</w:t>
       </w:r>
     </w:p>
     <w:p>
       <w:pPr>
         <w:numPr>
+          <w:ilvl w:val="0"/>
           <w:numId w:val="0"/>
         </w:numPr>
         <w:bidi w:val="0"/>
         <w:spacing w:line="360" w:lineRule="auto"/>
+        <w:ind w:left="720" w:leftChars="0" w:firstLine="0" w:firstLineChars="0"/>
+        <w:rPr>
+          <w:rFonts w:hint="default" w:ascii="Times New Roman" w:hAnsi="Times New Roman" w:cs="Times New Roman"/>
+          <w:b/>
+          <w:bCs/>
+          <w:sz w:val="28"/>
+          <w:szCs w:val="28"/>
+          <w:lang w:val="en-US"/>
+        </w:rPr>
+      </w:pPr>
+      <w:r>
+        <w:rPr>
+          <w:rFonts w:hint="default" w:cs="Times New Roman"/>
+          <w:b/>
+          <w:bCs/>
+          <w:sz w:val="28"/>
+          <w:szCs w:val="28"/>
+          <w:lang w:val="en-US"/>
+        </w:rPr>
+        <w:t xml:space="preserve">1.1.7  </w:t>
+      </w:r>
+      <w:r>
+        <w:rPr>
+          <w:rFonts w:hint="default" w:ascii="Times New Roman" w:hAnsi="Times New Roman" w:cs="Times New Roman"/>
+          <w:b/>
+          <w:bCs/>
+          <w:sz w:val="28"/>
+          <w:szCs w:val="28"/>
+          <w:lang w:val="en-US"/>
+        </w:rPr>
+        <w:t>Lợi ích của thương mại điện tử</w:t>
+      </w:r>
+    </w:p>
+    <w:p>
+      <w:pPr>
+        <w:bidi w:val="0"/>
+        <w:spacing w:line="360" w:lineRule="auto"/>
+        <w:ind w:left="960" w:leftChars="400" w:firstLine="478" w:firstLineChars="171"/>
+        <w:rPr>
+          <w:rFonts w:hint="default" w:ascii="Times New Roman" w:hAnsi="Times New Roman" w:cs="Times New Roman"/>
+          <w:sz w:val="28"/>
+          <w:szCs w:val="28"/>
+        </w:rPr>
+      </w:pPr>
+      <w:r>
+        <w:rPr>
+          <w:rFonts w:hint="default" w:ascii="Times New Roman" w:hAnsi="Times New Roman" w:cs="Times New Roman"/>
+          <w:sz w:val="28"/>
+          <w:szCs w:val="28"/>
+          <w:lang w:val="en-US"/>
+        </w:rPr>
+        <w:t xml:space="preserve">-  </w:t>
+      </w:r>
+      <w:r>
+        <w:rPr>
+          <w:rFonts w:hint="default" w:ascii="Times New Roman" w:hAnsi="Times New Roman" w:cs="Times New Roman"/>
+          <w:sz w:val="28"/>
+          <w:szCs w:val="28"/>
+          <w:lang w:val="en-US" w:eastAsia="zh-CN"/>
+        </w:rPr>
+        <w:t xml:space="preserve">Người ta khai thác sức mạnh của TMĐT vì một số lý do như: </w:t>
+      </w:r>
+    </w:p>
+    <w:p>
+      <w:pPr>
+        <w:bidi w:val="0"/>
+        <w:spacing w:line="360" w:lineRule="auto"/>
+        <w:ind w:left="1200" w:leftChars="500" w:firstLine="478" w:firstLineChars="171"/>
+        <w:rPr>
+          <w:rFonts w:hint="default" w:ascii="Times New Roman" w:hAnsi="Times New Roman" w:cs="Times New Roman"/>
+          <w:sz w:val="28"/>
+          <w:szCs w:val="28"/>
+        </w:rPr>
+      </w:pPr>
+      <w:r>
+        <w:rPr>
+          <w:rFonts w:hint="default" w:ascii="Times New Roman" w:hAnsi="Times New Roman" w:cs="Times New Roman"/>
+          <w:sz w:val="28"/>
+          <w:szCs w:val="28"/>
+          <w:lang w:val="en-US" w:eastAsia="zh-CN"/>
+        </w:rPr>
+        <w:t>+  TMĐT giúp cho các doanh nghiệp nắm được thông tin phong phú về thị trường và đối tác.</w:t>
+      </w:r>
+    </w:p>
+    <w:p>
+      <w:pPr>
+        <w:bidi w:val="0"/>
+        <w:spacing w:line="360" w:lineRule="auto"/>
+        <w:ind w:left="1200" w:leftChars="500" w:firstLine="478" w:firstLineChars="171"/>
+        <w:rPr>
+          <w:rFonts w:hint="default" w:ascii="Times New Roman" w:hAnsi="Times New Roman" w:cs="Times New Roman"/>
+          <w:sz w:val="28"/>
+          <w:szCs w:val="28"/>
+        </w:rPr>
+      </w:pPr>
+      <w:r>
+        <w:rPr>
+          <w:rFonts w:hint="default" w:ascii="Times New Roman" w:hAnsi="Times New Roman" w:cs="Times New Roman"/>
+          <w:sz w:val="28"/>
+          <w:szCs w:val="28"/>
+          <w:lang w:val="en-US" w:eastAsia="zh-CN"/>
+        </w:rPr>
+        <w:t>+  TMĐT giúp giảm chi phí sản xuất.</w:t>
+      </w:r>
+    </w:p>
+    <w:p>
+      <w:pPr>
+        <w:bidi w:val="0"/>
+        <w:spacing w:line="360" w:lineRule="auto"/>
+        <w:ind w:left="1200" w:leftChars="500" w:firstLine="478" w:firstLineChars="171"/>
+        <w:rPr>
+          <w:rFonts w:hint="default" w:ascii="Times New Roman" w:hAnsi="Times New Roman" w:cs="Times New Roman"/>
+          <w:sz w:val="28"/>
+          <w:szCs w:val="28"/>
+        </w:rPr>
+      </w:pPr>
+      <w:r>
+        <w:rPr>
+          <w:rFonts w:hint="default" w:ascii="Times New Roman" w:hAnsi="Times New Roman" w:cs="Times New Roman"/>
+          <w:sz w:val="28"/>
+          <w:szCs w:val="28"/>
+          <w:lang w:val="en-US" w:eastAsia="zh-CN"/>
+        </w:rPr>
+        <w:t>+  TMĐT giúp giảm chi phí bán hàng và tiếp thị.</w:t>
+      </w:r>
+    </w:p>
+    <w:p>
+      <w:pPr>
+        <w:bidi w:val="0"/>
+        <w:spacing w:line="360" w:lineRule="auto"/>
+        <w:ind w:left="1200" w:leftChars="500" w:firstLine="478" w:firstLineChars="171"/>
+        <w:rPr>
+          <w:rFonts w:hint="default" w:ascii="Times New Roman" w:hAnsi="Times New Roman" w:cs="Times New Roman"/>
+          <w:sz w:val="28"/>
+          <w:szCs w:val="28"/>
+        </w:rPr>
+      </w:pPr>
+      <w:r>
+        <w:rPr>
+          <w:rFonts w:hint="default" w:ascii="Times New Roman" w:hAnsi="Times New Roman" w:cs="Times New Roman"/>
+          <w:sz w:val="28"/>
+          <w:szCs w:val="28"/>
+          <w:lang w:val="en-US" w:eastAsia="zh-CN"/>
+        </w:rPr>
+        <w:t>+  TMĐT thông qua Internet giúp người tiêu dùng và các doanh nghiệp giảm đáng kể thời gian và chí phí giao dịch.</w:t>
+      </w:r>
+    </w:p>
+    <w:p>
+      <w:pPr>
+        <w:bidi w:val="0"/>
+        <w:spacing w:line="360" w:lineRule="auto"/>
+        <w:ind w:left="1200" w:leftChars="500" w:firstLine="478" w:firstLineChars="171"/>
+        <w:rPr>
+          <w:rFonts w:hint="default" w:ascii="Times New Roman" w:hAnsi="Times New Roman" w:cs="Times New Roman"/>
+          <w:sz w:val="28"/>
+          <w:szCs w:val="28"/>
+        </w:rPr>
+      </w:pPr>
+      <w:r>
+        <w:rPr>
+          <w:rFonts w:hint="default" w:ascii="Times New Roman" w:hAnsi="Times New Roman" w:cs="Times New Roman"/>
+          <w:sz w:val="28"/>
+          <w:szCs w:val="28"/>
+          <w:lang w:val="en-US" w:eastAsia="zh-CN"/>
+        </w:rPr>
+        <w:t>+  TMĐT tạo điều kiện cho việc thiết lập và củng cố mối quan hệ giữa các thành phần tham gia vào quá trình thương mại.</w:t>
+      </w:r>
+    </w:p>
+    <w:p>
+      <w:pPr>
+        <w:bidi w:val="0"/>
+        <w:spacing w:line="360" w:lineRule="auto"/>
+        <w:ind w:left="1200" w:leftChars="500" w:firstLine="478" w:firstLineChars="171"/>
+        <w:rPr>
+          <w:rFonts w:hint="default" w:ascii="Times New Roman" w:hAnsi="Times New Roman" w:cs="Times New Roman"/>
+          <w:sz w:val="28"/>
+          <w:szCs w:val="28"/>
+        </w:rPr>
+      </w:pPr>
+      <w:r>
+        <w:rPr>
+          <w:rFonts w:hint="default" w:ascii="Times New Roman" w:hAnsi="Times New Roman" w:cs="Times New Roman"/>
+          <w:sz w:val="28"/>
+          <w:szCs w:val="28"/>
+          <w:lang w:val="en-US" w:eastAsia="zh-CN"/>
+        </w:rPr>
+        <w:t>+  TMĐT tạo điều kiện sớm tiếp cận nền kinh tế số hoá.</w:t>
+      </w:r>
+    </w:p>
+    <w:p>
+      <w:pPr>
+        <w:bidi w:val="0"/>
+        <w:spacing w:line="360" w:lineRule="auto"/>
+        <w:ind w:left="960" w:leftChars="400" w:firstLine="478" w:firstLineChars="171"/>
+        <w:rPr>
+          <w:rFonts w:hint="default" w:ascii="Times New Roman" w:hAnsi="Times New Roman" w:cs="Times New Roman"/>
+          <w:sz w:val="28"/>
+          <w:szCs w:val="28"/>
+        </w:rPr>
+      </w:pPr>
+      <w:r>
+        <w:rPr>
+          <w:rFonts w:hint="default" w:ascii="Times New Roman" w:hAnsi="Times New Roman" w:cs="Times New Roman"/>
+          <w:sz w:val="28"/>
+          <w:szCs w:val="28"/>
+          <w:lang w:val="en-US" w:eastAsia="zh-CN"/>
+        </w:rPr>
+        <w:t>- Với những lợi ích như vậy, TMĐT ngày càng phát triển mạnh mẽ, biểu hiện qua việc những trang kinh doanh trực tuyến xuất hiện ngày một nhiều trên Internet.Các công đoạn tiêu biểu của một giao dịch trên các trang kinh doanh trực tuyến này:</w:t>
+      </w:r>
+    </w:p>
+    <w:p>
+      <w:pPr>
+        <w:bidi w:val="0"/>
+        <w:spacing w:line="360" w:lineRule="auto"/>
+        <w:ind w:left="1200" w:leftChars="500" w:firstLine="478" w:firstLineChars="171"/>
+        <w:rPr>
+          <w:rFonts w:hint="default" w:ascii="Times New Roman" w:hAnsi="Times New Roman" w:cs="Times New Roman"/>
+          <w:sz w:val="28"/>
+          <w:szCs w:val="28"/>
+        </w:rPr>
+      </w:pPr>
+      <w:r>
+        <w:rPr>
+          <w:rFonts w:hint="default" w:ascii="Times New Roman" w:hAnsi="Times New Roman" w:cs="Times New Roman"/>
+          <w:sz w:val="28"/>
+          <w:szCs w:val="28"/>
+          <w:lang w:val="en-US" w:eastAsia="zh-CN"/>
+        </w:rPr>
+        <w:t>+  Khách hàng, từ một máy tính tại một nơi nào đó, điền những thông tin thanh toán và điạ chỉ liên hệ vào đơn đặt hàng (Order Form) của Website bán hàng (còn gọi là Website TMĐT). Doanh nghiệp nhận được yêu cầu mua hàng hoá hay dịch vụ của khách hàng và phản hồi xác nhận tóm tắt lại những thông tin cần thiết nh mặt hàng đã chọn, địa chỉ giao nhận và số phiếu đặt hàng…</w:t>
+      </w:r>
+    </w:p>
+    <w:p>
+      <w:pPr>
+        <w:bidi w:val="0"/>
+        <w:spacing w:line="360" w:lineRule="auto"/>
+        <w:ind w:left="1200" w:leftChars="500" w:firstLine="478" w:firstLineChars="171"/>
+        <w:rPr>
+          <w:rFonts w:hint="default" w:ascii="Times New Roman" w:hAnsi="Times New Roman" w:cs="Times New Roman"/>
+          <w:sz w:val="28"/>
+          <w:szCs w:val="28"/>
+        </w:rPr>
+      </w:pPr>
+      <w:r>
+        <w:rPr>
+          <w:rFonts w:hint="default" w:ascii="Times New Roman" w:hAnsi="Times New Roman" w:cs="Times New Roman"/>
+          <w:sz w:val="28"/>
+          <w:szCs w:val="28"/>
+          <w:lang w:val="en-US" w:eastAsia="zh-CN"/>
+        </w:rPr>
+        <w:t>+  Khách hàng kiểm tra lại các thông tin và kích (click) vào nút (button) "đặt hàng", từ bàn phím hay chuột (mouse) của máy tính, để gởi thông tin trả về cho doanh nghiệp.</w:t>
+      </w:r>
+    </w:p>
+    <w:p>
+      <w:pPr>
+        <w:bidi w:val="0"/>
+        <w:spacing w:line="360" w:lineRule="auto"/>
+        <w:ind w:left="1200" w:leftChars="500" w:firstLine="478" w:firstLineChars="171"/>
+        <w:rPr>
+          <w:rFonts w:hint="default" w:ascii="Times New Roman" w:hAnsi="Times New Roman" w:cs="Times New Roman"/>
+          <w:sz w:val="28"/>
+          <w:szCs w:val="28"/>
+        </w:rPr>
+      </w:pPr>
+      <w:r>
+        <w:rPr>
+          <w:rFonts w:hint="default" w:ascii="Times New Roman" w:hAnsi="Times New Roman" w:cs="Times New Roman"/>
+          <w:sz w:val="28"/>
+          <w:szCs w:val="28"/>
+          <w:lang w:val="en-US" w:eastAsia="zh-CN"/>
+        </w:rPr>
+        <w:t>+  Doanh nghiệp nhận và lưu trữ thông tin đặt hàng đồng thời chuyển tiếp thông tin thanh toán (số thẻ tín dụng, ngày đáo hạn, chủ thẻ ...) đã được mã hoá đến máy chủ (Server, thiết bị xử lý dữ liệu) của Trung tâm cung cấp dịch vụ xử lý thẻ trên mạng Internet. Với quá trình mã hóa các thông tin thanh toán của khách hàng được bảo mật an toàn nhằm chống gian lận trong các giao dịch (chẳng hạn doanh nghiệp sẽ không biết được thông tin về thẻ tín dụng của khách hàng)</w:t>
+      </w:r>
+    </w:p>
+    <w:p>
+      <w:pPr>
+        <w:bidi w:val="0"/>
+        <w:spacing w:line="360" w:lineRule="auto"/>
+        <w:ind w:left="1200" w:leftChars="500" w:firstLine="478" w:firstLineChars="171"/>
+        <w:rPr>
+          <w:rFonts w:hint="default" w:ascii="Times New Roman" w:hAnsi="Times New Roman" w:cs="Times New Roman"/>
+          <w:sz w:val="28"/>
+          <w:szCs w:val="28"/>
+        </w:rPr>
+      </w:pPr>
+      <w:r>
+        <w:rPr>
+          <w:rFonts w:hint="default" w:ascii="Times New Roman" w:hAnsi="Times New Roman" w:cs="Times New Roman"/>
+          <w:sz w:val="28"/>
+          <w:szCs w:val="28"/>
+          <w:lang w:val="en-US" w:eastAsia="zh-CN"/>
+        </w:rPr>
+        <w:t>+  Khi Trung tâm Xử lý thẻ tín dụng nhận được thông tin thanh toán, sẽ giải mã thông tin và xử lý giao dịch đằng sau bức tường lửa (FireWall) và tách rời mạng Internet (off the Internet), nhằm mục đích bảo mật tuyệt đối cho các giao dịch thương mại, định dạng lại giao dịch và chuyển tiếp thông tin thanh toán đến ngân hàng của doanh nghiệp (Acquirer) theo một đường dây thuê bao riêng (một đường truyền số liệu riêng biệt).</w:t>
+      </w:r>
+    </w:p>
+    <w:p>
+      <w:pPr>
+        <w:bidi w:val="0"/>
+        <w:spacing w:line="360" w:lineRule="auto"/>
+        <w:ind w:left="1200" w:leftChars="500" w:firstLine="478" w:firstLineChars="171"/>
+        <w:rPr>
+          <w:rFonts w:hint="default" w:ascii="Times New Roman" w:hAnsi="Times New Roman" w:cs="Times New Roman"/>
+          <w:sz w:val="28"/>
+          <w:szCs w:val="28"/>
+        </w:rPr>
+      </w:pPr>
+      <w:r>
+        <w:rPr>
+          <w:rFonts w:hint="default" w:ascii="Times New Roman" w:hAnsi="Times New Roman" w:cs="Times New Roman"/>
+          <w:sz w:val="28"/>
+          <w:szCs w:val="28"/>
+          <w:lang w:val="en-US" w:eastAsia="zh-CN"/>
+        </w:rPr>
+        <w:t>+  Ngân hàng của doanh nghiệp gởi thông điệp điện tử yêu cầu thanh toán (authorization request) đến ngân hàng hoặc công ty cung cấp thẻ tín dụng của khách hàng (Issuer). Và tổ chức tài chính này sẽ phản hồi là đồng ý hoặc từ chối thanh toán đến trung tâm xử lý thẻ tín dụng trên mạng Internet.</w:t>
+      </w:r>
+    </w:p>
+    <w:p>
+      <w:pPr>
+        <w:bidi w:val="0"/>
+        <w:spacing w:line="360" w:lineRule="auto"/>
+        <w:ind w:left="1200" w:leftChars="500" w:firstLine="478" w:firstLineChars="171"/>
+        <w:rPr>
+          <w:rFonts w:hint="default" w:ascii="Times New Roman" w:hAnsi="Times New Roman" w:cs="Times New Roman"/>
+          <w:sz w:val="28"/>
+          <w:szCs w:val="28"/>
+          <w:lang w:val="en-US" w:eastAsia="zh-CN"/>
+        </w:rPr>
+      </w:pPr>
+      <w:r>
+        <w:rPr>
+          <w:rFonts w:hint="default" w:ascii="Times New Roman" w:hAnsi="Times New Roman" w:cs="Times New Roman"/>
+          <w:sz w:val="28"/>
+          <w:szCs w:val="28"/>
+          <w:lang w:val="en-US" w:eastAsia="zh-CN"/>
+        </w:rPr>
+        <w:t>+  Trung tâm xử lý thẻ tín dụng trên Internet sẽ tiếp tục chuyển tiếp những thông tin phản hồi trên đến doanh nghiệp, và tùy theo đó doanh nghiệp thông báo cho khách hàng được rõ là đơn đặt hàng sẽ được thực hiện hay không.</w:t>
+      </w:r>
+    </w:p>
+    <w:p>
+      <w:pPr>
+        <w:bidi w:val="0"/>
+        <w:spacing w:line="360" w:lineRule="auto"/>
+        <w:ind w:left="960" w:leftChars="400" w:firstLine="478" w:firstLineChars="171"/>
+        <w:rPr>
+          <w:rFonts w:hint="default" w:ascii="Times New Roman" w:hAnsi="Times New Roman" w:cs="Times New Roman"/>
+          <w:sz w:val="28"/>
+          <w:szCs w:val="28"/>
+          <w:lang w:val="en-US"/>
+        </w:rPr>
+      </w:pPr>
+      <w:r>
+        <w:rPr>
+          <w:rFonts w:hint="default" w:ascii="Times New Roman" w:hAnsi="Times New Roman" w:cs="Times New Roman"/>
+          <w:sz w:val="28"/>
+          <w:szCs w:val="28"/>
+          <w:lang w:val="en-US" w:eastAsia="zh-CN"/>
+        </w:rPr>
+        <w:t>-  Toàn bộ thời gian thực hiện một giao dịch qua mạng từ bước 1 -&gt; bước 6 được xử lý trong khoảng 15 - 20 giây</w:t>
+      </w:r>
+    </w:p>
+    <w:p>
+      <w:pPr>
+        <w:numPr>
+          <w:ilvl w:val="0"/>
+          <w:numId w:val="0"/>
+        </w:numPr>
+        <w:bidi w:val="0"/>
+        <w:spacing w:line="360" w:lineRule="auto"/>
         <w:ind w:left="480" w:leftChars="0" w:firstLine="0" w:firstLineChars="0"/>
         <w:rPr>
           <w:rFonts w:hint="default" w:ascii="Times New Roman" w:hAnsi="Times New Roman" w:cs="Times New Roman"/>
@@ -4640,15 +5734,7 @@
           <w:sz w:val="28"/>
           <w:szCs w:val="28"/>
         </w:rPr>
-        <w:t>hách hàng</w:t>
-      </w:r>
-      <w:r>
-        <w:rPr>
-          <w:rFonts w:hint="default" w:ascii="Times New Roman" w:hAnsi="Times New Roman" w:cs="Times New Roman"/>
-          <w:sz w:val="28"/>
-          <w:szCs w:val="28"/>
-        </w:rPr>
-        <w:t xml:space="preserve"> là hình thức </w:t>
+        <w:t>hách hàng là hình thức </w:t>
       </w:r>
       <w:r>
         <w:rPr>
@@ -5097,137 +6183,18 @@
       <w:pPr>
         <w:bidi w:val="0"/>
         <w:spacing w:line="360" w:lineRule="auto"/>
-        <w:ind w:left="720" w:leftChars="300" w:firstLine="476" w:firstLineChars="170"/>
-        <w:rPr>
-          <w:rFonts w:hint="default" w:ascii="Times New Roman" w:hAnsi="Times New Roman" w:cs="Times New Roman"/>
-          <w:sz w:val="28"/>
-          <w:szCs w:val="28"/>
-          <w:lang w:val="en-US" w:eastAsia="zh-CN"/>
-        </w:rPr>
-      </w:pPr>
-    </w:p>
-    <w:p>
-      <w:pPr>
-        <w:bidi w:val="0"/>
-        <w:spacing w:line="360" w:lineRule="auto"/>
-        <w:ind w:left="720" w:leftChars="300" w:firstLine="476" w:firstLineChars="170"/>
-        <w:rPr>
-          <w:rFonts w:hint="default" w:ascii="Times New Roman" w:hAnsi="Times New Roman" w:cs="Times New Roman"/>
-          <w:sz w:val="28"/>
-          <w:szCs w:val="28"/>
-          <w:lang w:val="en-US" w:eastAsia="zh-CN"/>
-        </w:rPr>
-      </w:pPr>
-    </w:p>
-    <w:p>
-      <w:pPr>
-        <w:bidi w:val="0"/>
-        <w:spacing w:line="360" w:lineRule="auto"/>
-        <w:ind w:left="720" w:leftChars="300" w:firstLine="476" w:firstLineChars="170"/>
-        <w:rPr>
-          <w:rFonts w:hint="default" w:ascii="Times New Roman" w:hAnsi="Times New Roman" w:cs="Times New Roman"/>
-          <w:sz w:val="28"/>
-          <w:szCs w:val="28"/>
-          <w:lang w:val="en-US" w:eastAsia="zh-CN"/>
-        </w:rPr>
-      </w:pPr>
-    </w:p>
-    <w:p>
-      <w:pPr>
-        <w:bidi w:val="0"/>
-        <w:spacing w:line="360" w:lineRule="auto"/>
-        <w:ind w:left="720" w:leftChars="300" w:firstLine="476" w:firstLineChars="170"/>
-        <w:rPr>
-          <w:rFonts w:hint="default" w:ascii="Times New Roman" w:hAnsi="Times New Roman" w:cs="Times New Roman"/>
-          <w:sz w:val="28"/>
-          <w:szCs w:val="28"/>
-          <w:lang w:val="en-US" w:eastAsia="zh-CN"/>
-        </w:rPr>
-      </w:pPr>
-    </w:p>
-    <w:p>
-      <w:pPr>
-        <w:bidi w:val="0"/>
-        <w:spacing w:line="360" w:lineRule="auto"/>
-        <w:ind w:left="720" w:leftChars="300" w:firstLine="476" w:firstLineChars="170"/>
-        <w:rPr>
-          <w:rFonts w:hint="default" w:ascii="Times New Roman" w:hAnsi="Times New Roman" w:cs="Times New Roman"/>
-          <w:sz w:val="28"/>
-          <w:szCs w:val="28"/>
-          <w:lang w:val="en-US" w:eastAsia="zh-CN"/>
-        </w:rPr>
-      </w:pPr>
-    </w:p>
-    <w:p>
-      <w:pPr>
-        <w:bidi w:val="0"/>
-        <w:spacing w:line="360" w:lineRule="auto"/>
-        <w:ind w:left="720" w:leftChars="300" w:firstLine="476" w:firstLineChars="170"/>
-        <w:rPr>
-          <w:rFonts w:hint="default" w:ascii="Times New Roman" w:hAnsi="Times New Roman" w:cs="Times New Roman"/>
-          <w:sz w:val="28"/>
-          <w:szCs w:val="28"/>
-          <w:lang w:val="en-US" w:eastAsia="zh-CN"/>
-        </w:rPr>
-      </w:pPr>
-    </w:p>
-    <w:p>
-      <w:pPr>
-        <w:bidi w:val="0"/>
-        <w:spacing w:line="360" w:lineRule="auto"/>
-        <w:ind w:left="720" w:leftChars="300" w:firstLine="476" w:firstLineChars="170"/>
-        <w:rPr>
-          <w:rFonts w:hint="default" w:ascii="Times New Roman" w:hAnsi="Times New Roman" w:cs="Times New Roman"/>
-          <w:sz w:val="28"/>
-          <w:szCs w:val="28"/>
-          <w:lang w:val="en-US" w:eastAsia="zh-CN"/>
-        </w:rPr>
-      </w:pPr>
-    </w:p>
-    <w:p>
-      <w:pPr>
-        <w:bidi w:val="0"/>
-        <w:spacing w:line="360" w:lineRule="auto"/>
-        <w:ind w:left="720" w:leftChars="300" w:firstLine="476" w:firstLineChars="170"/>
-        <w:rPr>
-          <w:rFonts w:hint="default" w:ascii="Times New Roman" w:hAnsi="Times New Roman" w:cs="Times New Roman"/>
-          <w:sz w:val="28"/>
-          <w:szCs w:val="28"/>
-          <w:lang w:val="en-US" w:eastAsia="zh-CN"/>
-        </w:rPr>
-      </w:pPr>
-    </w:p>
-    <w:p>
-      <w:pPr>
-        <w:bidi w:val="0"/>
-        <w:spacing w:line="360" w:lineRule="auto"/>
-        <w:ind w:left="720" w:leftChars="300" w:firstLine="476" w:firstLineChars="170"/>
-        <w:rPr>
-          <w:rFonts w:hint="default" w:ascii="Times New Roman" w:hAnsi="Times New Roman" w:cs="Times New Roman"/>
-          <w:sz w:val="28"/>
-          <w:szCs w:val="28"/>
-          <w:lang w:val="en-US" w:eastAsia="zh-CN"/>
-        </w:rPr>
-      </w:pPr>
-    </w:p>
-    <w:p>
-      <w:pPr>
-        <w:bidi w:val="0"/>
-        <w:spacing w:line="360" w:lineRule="auto"/>
-        <w:ind w:left="720" w:leftChars="300" w:firstLine="476" w:firstLineChars="170"/>
-        <w:rPr>
-          <w:rFonts w:hint="default" w:ascii="Times New Roman" w:hAnsi="Times New Roman" w:cs="Times New Roman"/>
-          <w:sz w:val="28"/>
-          <w:szCs w:val="28"/>
-          <w:lang w:val="en-US" w:eastAsia="zh-CN"/>
-        </w:rPr>
-      </w:pPr>
-    </w:p>
-    <w:p>
-      <w:pPr>
-        <w:bidi w:val="0"/>
-        <w:spacing w:line="360" w:lineRule="auto"/>
-        <w:ind w:left="720" w:leftChars="300" w:firstLine="476" w:firstLineChars="170"/>
+        <w:rPr>
+          <w:rFonts w:hint="default" w:ascii="Times New Roman" w:hAnsi="Times New Roman" w:cs="Times New Roman"/>
+          <w:sz w:val="28"/>
+          <w:szCs w:val="28"/>
+          <w:lang w:val="en-US" w:eastAsia="zh-CN"/>
+        </w:rPr>
+      </w:pPr>
+    </w:p>
+    <w:p>
+      <w:pPr>
+        <w:bidi w:val="0"/>
+        <w:spacing w:line="360" w:lineRule="auto"/>
         <w:rPr>
           <w:rFonts w:hint="default" w:ascii="Times New Roman" w:hAnsi="Times New Roman" w:cs="Times New Roman"/>
           <w:sz w:val="28"/>
@@ -5383,6 +6350,7 @@
       <w:pPr>
         <w:bidi w:val="0"/>
         <w:spacing w:line="360" w:lineRule="auto"/>
+        <w:ind w:left="480" w:leftChars="200" w:firstLine="0" w:firstLineChars="0"/>
         <w:jc w:val="both"/>
         <w:rPr>
           <w:rFonts w:hint="default" w:ascii="Times New Roman" w:hAnsi="Times New Roman" w:cs="Times New Roman"/>
@@ -5407,8 +6375,249 @@
     </w:p>
     <w:p>
       <w:pPr>
-        <w:bidi w:val="0"/>
-        <w:spacing w:line="360" w:lineRule="auto"/>
+        <w:numPr>
+          <w:ilvl w:val="0"/>
+          <w:numId w:val="0"/>
+        </w:numPr>
+        <w:bidi w:val="0"/>
+        <w:spacing w:line="360" w:lineRule="auto"/>
+        <w:ind w:left="480" w:leftChars="200" w:firstLine="560" w:firstLineChars="200"/>
+        <w:rPr>
+          <w:sz w:val="28"/>
+          <w:szCs w:val="28"/>
+        </w:rPr>
+      </w:pPr>
+      <w:r>
+        <w:rPr>
+          <w:rFonts w:hint="default"/>
+          <w:sz w:val="28"/>
+          <w:szCs w:val="28"/>
+          <w:lang w:val="en-US"/>
+        </w:rPr>
+        <w:t xml:space="preserve">-  </w:t>
+      </w:r>
+      <w:r>
+        <w:rPr>
+          <w:sz w:val="28"/>
+          <w:szCs w:val="28"/>
+        </w:rPr>
+        <w:t>WordPress là một phần mềm mã nguồn mở (miễn phí) được viết bằng ngôn ngữ PHP và hệ quản trị cơ sở dữ liệu MySQL. Phần mềm quản lý nội dung(CMS) mà bạn có thể sử dụng để tạo ra các trang web.</w:t>
+      </w:r>
+    </w:p>
+    <w:p>
+      <w:pPr>
+        <w:numPr>
+          <w:ilvl w:val="0"/>
+          <w:numId w:val="0"/>
+        </w:numPr>
+        <w:bidi w:val="0"/>
+        <w:spacing w:line="360" w:lineRule="auto"/>
+        <w:ind w:left="480" w:leftChars="200" w:firstLine="560" w:firstLineChars="200"/>
+        <w:rPr>
+          <w:rFonts w:hint="default"/>
+          <w:sz w:val="28"/>
+          <w:szCs w:val="28"/>
+        </w:rPr>
+      </w:pPr>
+      <w:r>
+        <w:rPr>
+          <w:rFonts w:hint="default"/>
+          <w:sz w:val="28"/>
+          <w:szCs w:val="28"/>
+          <w:lang w:val="en-US"/>
+        </w:rPr>
+        <w:t xml:space="preserve">-  </w:t>
+      </w:r>
+      <w:r>
+        <w:rPr>
+          <w:rFonts w:hint="default"/>
+          <w:sz w:val="28"/>
+          <w:szCs w:val="28"/>
+        </w:rPr>
+        <w:t>Nói một cách đơn giản đó là một công cụ giúp bạn làm một trang web, blog hoặc tin tức cho riêng bạn. Và đây là một trong những CMS tốt nhất bạn có thể chọn sử dụng để tạo trang web cho riêng mình.</w:t>
+      </w:r>
+    </w:p>
+    <w:p>
+      <w:pPr>
+        <w:numPr>
+          <w:ilvl w:val="0"/>
+          <w:numId w:val="0"/>
+        </w:numPr>
+        <w:bidi w:val="0"/>
+        <w:spacing w:line="360" w:lineRule="auto"/>
+        <w:ind w:left="480" w:leftChars="200" w:firstLine="560" w:firstLineChars="200"/>
+        <w:rPr>
+          <w:rFonts w:hint="default"/>
+          <w:sz w:val="28"/>
+          <w:szCs w:val="28"/>
+        </w:rPr>
+      </w:pPr>
+      <w:r>
+        <w:rPr>
+          <w:rFonts w:hint="default"/>
+          <w:sz w:val="28"/>
+          <w:szCs w:val="28"/>
+          <w:lang w:val="en-US"/>
+        </w:rPr>
+        <w:t xml:space="preserve">-  </w:t>
+      </w:r>
+      <w:r>
+        <w:rPr>
+          <w:rFonts w:hint="default"/>
+          <w:sz w:val="28"/>
+          <w:szCs w:val="28"/>
+        </w:rPr>
+        <w:t>WordPress được phát triển nhằm phục vụ đối tượng người dùng phổ thông. Không cần có quá nhiều kiến thức về lập trình hay website nâng cao. Vì các thao tác trong WordPress rất đơn giản. Giao diện quản trị trực quan, giúp bạn có thể nắm rõ cơ cấu quản lý một website WordPress trong thời gian ngắn.</w:t>
+      </w:r>
+    </w:p>
+    <w:p>
+      <w:pPr>
+        <w:numPr>
+          <w:ilvl w:val="0"/>
+          <w:numId w:val="0"/>
+        </w:numPr>
+        <w:bidi w:val="0"/>
+        <w:spacing w:line="360" w:lineRule="auto"/>
+        <w:ind w:left="480" w:leftChars="200" w:firstLine="560" w:firstLineChars="200"/>
+        <w:rPr>
+          <w:rFonts w:hint="default"/>
+          <w:sz w:val="28"/>
+          <w:szCs w:val="28"/>
+        </w:rPr>
+      </w:pPr>
+      <w:r>
+        <w:rPr>
+          <w:rFonts w:hint="default"/>
+          <w:sz w:val="28"/>
+          <w:szCs w:val="28"/>
+          <w:lang w:val="en-US"/>
+        </w:rPr>
+        <w:t xml:space="preserve">-  </w:t>
+      </w:r>
+      <w:r>
+        <w:rPr>
+          <w:rFonts w:hint="default"/>
+          <w:sz w:val="28"/>
+          <w:szCs w:val="28"/>
+        </w:rPr>
+        <w:t>Nhưng WordPress cũng đủ mạnh và linh hoạt để phục vụ cho những ai đã am hiểu công nghệ.  Hoặc chạy trang web cho việc kinh doanh.</w:t>
+      </w:r>
+    </w:p>
+    <w:p>
+      <w:pPr>
+        <w:numPr>
+          <w:ilvl w:val="0"/>
+          <w:numId w:val="0"/>
+        </w:numPr>
+        <w:bidi w:val="0"/>
+        <w:spacing w:line="360" w:lineRule="auto"/>
+        <w:ind w:left="480" w:leftChars="200" w:firstLine="560" w:firstLineChars="200"/>
+        <w:rPr>
+          <w:rFonts w:hint="default"/>
+          <w:sz w:val="28"/>
+          <w:szCs w:val="28"/>
+        </w:rPr>
+      </w:pPr>
+      <w:r>
+        <w:rPr>
+          <w:rFonts w:hint="default"/>
+          <w:sz w:val="28"/>
+          <w:szCs w:val="28"/>
+          <w:lang w:val="en-US"/>
+        </w:rPr>
+        <w:t xml:space="preserve">-  </w:t>
+      </w:r>
+      <w:r>
+        <w:rPr>
+          <w:rFonts w:hint="default"/>
+          <w:sz w:val="28"/>
+          <w:szCs w:val="28"/>
+        </w:rPr>
+        <w:t>Nếu bạn đang muốn bắt đầu tạo lập một trang Web, hay Blog thì WordPress chính là sự lựa chọn thích hợp.</w:t>
+      </w:r>
+    </w:p>
+    <w:p>
+      <w:pPr>
+        <w:numPr>
+          <w:ilvl w:val="0"/>
+          <w:numId w:val="0"/>
+        </w:numPr>
+        <w:bidi w:val="0"/>
+        <w:spacing w:line="360" w:lineRule="auto"/>
+        <w:ind w:left="480" w:leftChars="200" w:firstLine="560" w:firstLineChars="200"/>
+        <w:rPr>
+          <w:rFonts w:hint="default"/>
+          <w:sz w:val="28"/>
+          <w:szCs w:val="28"/>
+        </w:rPr>
+      </w:pPr>
+      <w:r>
+        <w:rPr>
+          <w:rFonts w:hint="default"/>
+          <w:sz w:val="28"/>
+          <w:szCs w:val="28"/>
+          <w:lang w:val="en-US"/>
+        </w:rPr>
+        <w:t xml:space="preserve">-  </w:t>
+      </w:r>
+      <w:r>
+        <w:rPr>
+          <w:rFonts w:hint="default"/>
+          <w:sz w:val="28"/>
+          <w:szCs w:val="28"/>
+        </w:rPr>
+        <w:t>Đây cũng là sự lựa chọn của hơn 25% trong mười triệu trang web hàng đầu hiện nay. Các trang web nổi tiếng thế giới như: echCrunch, Mashable, CNN, BBC America, Variety, Sony Music, MTV News, Bata, Quartz….</w:t>
+      </w:r>
+    </w:p>
+    <w:p>
+      <w:pPr>
+        <w:numPr>
+          <w:ilvl w:val="0"/>
+          <w:numId w:val="0"/>
+        </w:numPr>
+        <w:bidi w:val="0"/>
+        <w:spacing w:line="360" w:lineRule="auto"/>
+        <w:ind w:left="480" w:leftChars="200" w:firstLine="560" w:firstLineChars="200"/>
+        <w:rPr>
+          <w:rFonts w:hint="default" w:ascii="Times New Roman" w:hAnsi="Times New Roman" w:cs="Times New Roman"/>
+          <w:color w:val="auto"/>
+          <w:sz w:val="28"/>
+          <w:szCs w:val="28"/>
+          <w:shd w:val="clear" w:color="auto" w:fill="auto"/>
+          <w:lang w:val="en-US"/>
+        </w:rPr>
+      </w:pPr>
+      <w:r>
+        <w:rPr>
+          <w:rFonts w:hint="default" w:ascii="Times New Roman" w:hAnsi="Times New Roman" w:cs="Times New Roman"/>
+          <w:color w:val="auto"/>
+          <w:sz w:val="28"/>
+          <w:szCs w:val="28"/>
+          <w:shd w:val="clear" w:color="auto" w:fill="auto"/>
+          <w:lang w:val="en-US"/>
+        </w:rPr>
+        <w:t xml:space="preserve">-  </w:t>
+      </w:r>
+      <w:r>
+        <w:rPr>
+          <w:rFonts w:hint="default" w:ascii="Times New Roman" w:hAnsi="Times New Roman" w:eastAsia="open sans" w:cs="Times New Roman"/>
+          <w:i w:val="0"/>
+          <w:iCs w:val="0"/>
+          <w:caps w:val="0"/>
+          <w:color w:val="auto"/>
+          <w:spacing w:val="0"/>
+          <w:sz w:val="28"/>
+          <w:szCs w:val="28"/>
+          <w:shd w:val="clear" w:color="auto" w:fill="auto"/>
+        </w:rPr>
+        <w:t>Tuy nhiên, nếu chỉ cần chọn CMS là có thể tạo ra một trang web hấp dẫn và hiệu quả là không đủ.  Bạn cũng cần chọn cách bạn muốn lưu trữ trang web của mình. Quyết định này cần phải được sem xét kỹ lưỡng. Vì lựa chọn một Hosting chạy không tốt. Thực sự có thể làm cho trang web đẹp của bạn tải chậm và kéo theo nhiều vấn đề</w:t>
+      </w:r>
+    </w:p>
+    <w:p>
+      <w:pPr>
+        <w:bidi w:val="0"/>
+        <w:spacing w:line="360" w:lineRule="auto"/>
+        <w:ind w:left="720" w:leftChars="300" w:firstLine="0" w:firstLineChars="0"/>
         <w:jc w:val="both"/>
         <w:rPr>
           <w:rFonts w:hint="default" w:ascii="Times New Roman" w:hAnsi="Times New Roman" w:cs="Times New Roman"/>
@@ -5435,8 +6644,216 @@
       <w:pPr>
         <w:bidi w:val="0"/>
         <w:spacing w:line="360" w:lineRule="auto"/>
+        <w:ind w:left="960" w:leftChars="400" w:firstLine="560" w:firstLineChars="200"/>
         <w:jc w:val="both"/>
         <w:rPr>
+          <w:rFonts w:hint="default"/>
+          <w:sz w:val="28"/>
+          <w:szCs w:val="28"/>
+          <w:lang w:val="en-US"/>
+        </w:rPr>
+      </w:pPr>
+      <w:r>
+        <w:rPr>
+          <w:rFonts w:hint="default"/>
+          <w:sz w:val="28"/>
+          <w:szCs w:val="28"/>
+          <w:lang w:val="en-US"/>
+        </w:rPr>
+        <w:t xml:space="preserve">-  </w:t>
+      </w:r>
+      <w:r>
+        <w:rPr>
+          <w:sz w:val="28"/>
+          <w:szCs w:val="28"/>
+        </w:rPr>
+        <w:t>Chi phí phù hợp hoàn hảo cho các doanh nghiệp vừa và nhỏ</w:t>
+      </w:r>
+      <w:r>
+        <w:rPr>
+          <w:rFonts w:hint="default"/>
+          <w:sz w:val="28"/>
+          <w:szCs w:val="28"/>
+          <w:lang w:val="en-US"/>
+        </w:rPr>
+        <w:t>.</w:t>
+      </w:r>
+    </w:p>
+    <w:p>
+      <w:pPr>
+        <w:bidi w:val="0"/>
+        <w:spacing w:line="360" w:lineRule="auto"/>
+        <w:ind w:left="960" w:leftChars="400" w:firstLine="560" w:firstLineChars="200"/>
+        <w:jc w:val="both"/>
+        <w:rPr>
+          <w:rFonts w:hint="default"/>
+          <w:sz w:val="28"/>
+          <w:szCs w:val="28"/>
+          <w:lang w:val="en-US"/>
+        </w:rPr>
+      </w:pPr>
+      <w:r>
+        <w:rPr>
+          <w:rFonts w:hint="default"/>
+          <w:sz w:val="28"/>
+          <w:szCs w:val="28"/>
+          <w:lang w:val="en-US"/>
+        </w:rPr>
+        <w:t xml:space="preserve">-  </w:t>
+      </w:r>
+      <w:r>
+        <w:rPr>
+          <w:rFonts w:hint="default"/>
+          <w:sz w:val="28"/>
+          <w:szCs w:val="28"/>
+        </w:rPr>
+        <w:t>Thích hợp cho những người mới tạo và quản lý trang web</w:t>
+      </w:r>
+      <w:r>
+        <w:rPr>
+          <w:rFonts w:hint="default"/>
+          <w:sz w:val="28"/>
+          <w:szCs w:val="28"/>
+          <w:lang w:val="en-US"/>
+        </w:rPr>
+        <w:t>.</w:t>
+      </w:r>
+    </w:p>
+    <w:p>
+      <w:pPr>
+        <w:numPr>
+          <w:ilvl w:val="0"/>
+          <w:numId w:val="0"/>
+        </w:numPr>
+        <w:bidi w:val="0"/>
+        <w:ind w:left="960" w:leftChars="400" w:firstLine="560" w:firstLineChars="200"/>
+        <w:rPr>
+          <w:rFonts w:hint="default"/>
+          <w:sz w:val="28"/>
+          <w:szCs w:val="28"/>
+          <w:lang w:val="en-US"/>
+        </w:rPr>
+      </w:pPr>
+      <w:r>
+        <w:rPr>
+          <w:rFonts w:hint="default"/>
+          <w:sz w:val="28"/>
+          <w:szCs w:val="28"/>
+          <w:lang w:val="en-US"/>
+        </w:rPr>
+        <w:t xml:space="preserve">-  </w:t>
+      </w:r>
+      <w:r>
+        <w:rPr>
+          <w:rFonts w:hint="default"/>
+          <w:sz w:val="28"/>
+          <w:szCs w:val="28"/>
+        </w:rPr>
+        <w:t>Máy chủ chia sẻ không giới hạn ở WordPress</w:t>
+      </w:r>
+      <w:r>
+        <w:rPr>
+          <w:rFonts w:hint="default"/>
+          <w:sz w:val="28"/>
+          <w:szCs w:val="28"/>
+          <w:lang w:val="en-US"/>
+        </w:rPr>
+        <w:t>.</w:t>
+      </w:r>
+    </w:p>
+    <w:p>
+      <w:pPr>
+        <w:numPr>
+          <w:ilvl w:val="0"/>
+          <w:numId w:val="0"/>
+        </w:numPr>
+        <w:bidi w:val="0"/>
+        <w:ind w:left="960" w:leftChars="400" w:firstLine="560" w:firstLineChars="200"/>
+        <w:rPr>
+          <w:rFonts w:hint="default"/>
+          <w:sz w:val="28"/>
+          <w:szCs w:val="28"/>
+          <w:lang w:val="en-US"/>
+        </w:rPr>
+      </w:pPr>
+      <w:r>
+        <w:rPr>
+          <w:rFonts w:hint="default"/>
+          <w:sz w:val="28"/>
+          <w:szCs w:val="28"/>
+          <w:lang w:val="en-US"/>
+        </w:rPr>
+        <w:t xml:space="preserve">-  </w:t>
+      </w:r>
+      <w:r>
+        <w:rPr>
+          <w:rFonts w:hint="default"/>
+          <w:sz w:val="28"/>
+          <w:szCs w:val="28"/>
+        </w:rPr>
+        <w:t>Plugin vô hạn</w:t>
+      </w:r>
+      <w:r>
+        <w:rPr>
+          <w:rFonts w:hint="default"/>
+          <w:sz w:val="28"/>
+          <w:szCs w:val="28"/>
+          <w:lang w:val="en-US"/>
+        </w:rPr>
+        <w:t>.</w:t>
+      </w:r>
+    </w:p>
+    <w:p>
+      <w:pPr>
+        <w:numPr>
+          <w:ilvl w:val="0"/>
+          <w:numId w:val="0"/>
+        </w:numPr>
+        <w:bidi w:val="0"/>
+        <w:ind w:left="960" w:leftChars="400" w:firstLine="560" w:firstLineChars="200"/>
+        <w:rPr>
+          <w:rFonts w:hint="default" w:ascii="Times New Roman" w:hAnsi="Times New Roman" w:cs="Times New Roman"/>
+          <w:b/>
+          <w:bCs/>
+          <w:sz w:val="28"/>
+          <w:szCs w:val="28"/>
+          <w:lang w:val="en-US"/>
+        </w:rPr>
+      </w:pPr>
+      <w:r>
+        <w:rPr>
+          <w:rFonts w:hint="default"/>
+          <w:sz w:val="28"/>
+          <w:szCs w:val="28"/>
+          <w:lang w:val="en-US"/>
+        </w:rPr>
+        <w:t xml:space="preserve">-  </w:t>
+      </w:r>
+      <w:r>
+        <w:rPr>
+          <w:rFonts w:hint="default"/>
+          <w:sz w:val="28"/>
+          <w:szCs w:val="28"/>
+        </w:rPr>
+        <w:t>Dễ dàng lắp đặt và tùy biến với cPanel</w:t>
+      </w:r>
+      <w:r>
+        <w:rPr>
+          <w:rFonts w:hint="default"/>
+          <w:sz w:val="28"/>
+          <w:szCs w:val="28"/>
+          <w:lang w:val="en-US"/>
+        </w:rPr>
+        <w:t>.</w:t>
+      </w:r>
+    </w:p>
+    <w:p>
+      <w:pPr>
+        <w:bidi w:val="0"/>
+        <w:spacing w:line="360" w:lineRule="auto"/>
+        <w:ind w:left="720" w:leftChars="300" w:firstLine="0" w:firstLineChars="0"/>
+        <w:jc w:val="both"/>
+        <w:rPr>
           <w:rFonts w:hint="default" w:ascii="Times New Roman" w:hAnsi="Times New Roman" w:cs="Times New Roman"/>
           <w:b/>
           <w:bCs/>
@@ -5461,70 +6878,351 @@
       <w:pPr>
         <w:bidi w:val="0"/>
         <w:spacing w:line="360" w:lineRule="auto"/>
+        <w:ind w:left="960" w:leftChars="400" w:firstLine="478" w:firstLineChars="171"/>
         <w:jc w:val="both"/>
         <w:rPr>
-          <w:rFonts w:hint="default" w:ascii="Times New Roman" w:hAnsi="Times New Roman" w:cs="Times New Roman"/>
-          <w:b/>
-          <w:bCs/>
-          <w:sz w:val="28"/>
-          <w:szCs w:val="28"/>
-          <w:lang w:val="en-US"/>
-        </w:rPr>
-      </w:pPr>
-      <w:r>
-        <w:rPr>
-          <w:rFonts w:hint="default" w:ascii="Times New Roman" w:hAnsi="Times New Roman" w:cs="Times New Roman"/>
-          <w:b/>
-          <w:bCs/>
-          <w:sz w:val="28"/>
-          <w:szCs w:val="28"/>
-          <w:lang w:val="en-US"/>
-        </w:rPr>
-        <w:t>2.2  Các tạo website với W</w:t>
+          <w:rFonts w:hint="default"/>
+          <w:sz w:val="28"/>
+          <w:szCs w:val="28"/>
+          <w:lang w:val="en-US"/>
+        </w:rPr>
+      </w:pPr>
+      <w:r>
+        <w:rPr>
+          <w:rFonts w:hint="default"/>
+          <w:sz w:val="28"/>
+          <w:szCs w:val="28"/>
+          <w:lang w:val="en-US"/>
+        </w:rPr>
+        <w:t xml:space="preserve">- </w:t>
+      </w:r>
+      <w:r>
+        <w:rPr>
+          <w:sz w:val="28"/>
+          <w:szCs w:val="28"/>
+        </w:rPr>
+        <w:t>Máy chủ chia sẻ có nghĩa là chia sẻ tài nguyên với các trang web khác trên máy chủ đó.  Và tài nguyên được chia sẻ càng lớn thì tốc độ chạy càng chậm</w:t>
+      </w:r>
+      <w:r>
+        <w:rPr>
+          <w:rFonts w:hint="default"/>
+          <w:sz w:val="28"/>
+          <w:szCs w:val="28"/>
+          <w:lang w:val="en-US"/>
+        </w:rPr>
+        <w:t>.</w:t>
+      </w:r>
+    </w:p>
+    <w:p>
+      <w:pPr>
+        <w:bidi w:val="0"/>
+        <w:spacing w:line="360" w:lineRule="auto"/>
+        <w:ind w:left="960" w:leftChars="400" w:firstLine="478" w:firstLineChars="171"/>
+        <w:jc w:val="both"/>
+        <w:rPr>
+          <w:rFonts w:hint="default" w:ascii="Times New Roman" w:hAnsi="Times New Roman" w:cs="Times New Roman"/>
+          <w:b/>
+          <w:bCs/>
+          <w:sz w:val="28"/>
+          <w:szCs w:val="28"/>
+          <w:lang w:val="en-US"/>
+        </w:rPr>
+      </w:pPr>
+      <w:r>
+        <w:rPr>
+          <w:rFonts w:hint="default"/>
+          <w:sz w:val="28"/>
+          <w:szCs w:val="28"/>
+          <w:lang w:val="en-US"/>
+        </w:rPr>
+        <w:t xml:space="preserve">- </w:t>
+      </w:r>
+      <w:r>
+        <w:rPr>
+          <w:rFonts w:hint="default"/>
+          <w:sz w:val="28"/>
+          <w:szCs w:val="28"/>
+        </w:rPr>
+        <w:t>Bạn có thể có ít hỗ trợ kỹ thuật chuyên biệt hơn. Tuy nhiên, như đã nói ý ở trên, nếu bạn tìm kiếm đúng nhà cung câp. Điều này không phải là một vấn đề</w:t>
+      </w:r>
+      <w:r>
+        <w:rPr>
+          <w:rFonts w:hint="default"/>
+          <w:sz w:val="28"/>
+          <w:szCs w:val="28"/>
+          <w:lang w:val="en-US"/>
+        </w:rPr>
+        <w:t>.</w:t>
+      </w:r>
+    </w:p>
+    <w:p>
+      <w:pPr>
+        <w:bidi w:val="0"/>
+        <w:spacing w:line="360" w:lineRule="auto"/>
+        <w:ind w:left="480" w:leftChars="200" w:firstLine="0" w:firstLineChars="0"/>
+        <w:jc w:val="both"/>
+        <w:rPr>
+          <w:rFonts w:hint="default" w:ascii="Times New Roman" w:hAnsi="Times New Roman" w:cs="Times New Roman"/>
+          <w:b/>
+          <w:bCs/>
+          <w:sz w:val="28"/>
+          <w:szCs w:val="28"/>
+          <w:lang w:val="en-US"/>
+        </w:rPr>
+      </w:pPr>
+      <w:r>
+        <w:rPr>
+          <w:rFonts w:hint="default" w:ascii="Times New Roman" w:hAnsi="Times New Roman" w:cs="Times New Roman"/>
+          <w:b/>
+          <w:bCs/>
+          <w:sz w:val="28"/>
+          <w:szCs w:val="28"/>
+          <w:lang w:val="en-US"/>
+        </w:rPr>
+        <w:t>2.2  Các tạo website với WordPress</w:t>
+      </w:r>
+      <w:r>
+        <w:rPr>
+          <w:rFonts w:hint="default" w:cs="Times New Roman"/>
+          <w:b/>
+          <w:bCs/>
+          <w:sz w:val="28"/>
+          <w:szCs w:val="28"/>
+          <w:lang w:val="en-US"/>
+        </w:rPr>
+        <w:t xml:space="preserve"> </w:t>
+      </w:r>
+      <w:r>
+        <w:rPr>
+          <w:rFonts w:hint="default" w:cs="Times New Roman"/>
+          <w:b/>
+          <w:bCs/>
+          <w:color w:val="FF0000"/>
+          <w:sz w:val="28"/>
+          <w:szCs w:val="28"/>
+          <w:highlight w:val="yellow"/>
+          <w:lang w:val="en-US"/>
+        </w:rPr>
+        <w:t>( đang viết )</w:t>
+      </w:r>
+    </w:p>
+    <w:p>
+      <w:pPr>
+        <w:bidi w:val="0"/>
+        <w:spacing w:line="360" w:lineRule="auto"/>
+        <w:ind w:left="720" w:leftChars="300" w:firstLine="0" w:firstLineChars="0"/>
+        <w:jc w:val="both"/>
+        <w:rPr>
+          <w:rFonts w:hint="default" w:cs="Times New Roman"/>
+          <w:b/>
+          <w:bCs/>
+          <w:sz w:val="28"/>
+          <w:szCs w:val="28"/>
+          <w:lang w:val="en-US"/>
+        </w:rPr>
+      </w:pPr>
+      <w:r>
+        <w:rPr>
+          <w:rFonts w:hint="default" w:cs="Times New Roman"/>
+          <w:b/>
+          <w:bCs/>
+          <w:sz w:val="28"/>
+          <w:szCs w:val="28"/>
+          <w:lang w:val="en-US"/>
+        </w:rPr>
+        <w:t>2.2.1  Các bước đăng kí website miễn phí bằng WordPress</w:t>
+      </w:r>
+    </w:p>
+    <w:p>
+      <w:pPr>
+        <w:bidi w:val="0"/>
+        <w:spacing w:line="360" w:lineRule="auto"/>
+        <w:ind w:left="720" w:leftChars="300" w:firstLine="0" w:firstLineChars="0"/>
+        <w:jc w:val="both"/>
+        <w:rPr>
+          <w:rFonts w:hint="default" w:cs="Times New Roman"/>
+          <w:b/>
+          <w:bCs/>
+          <w:sz w:val="28"/>
+          <w:szCs w:val="28"/>
+          <w:lang w:val="en-US"/>
+        </w:rPr>
+      </w:pPr>
+      <w:r>
+        <w:rPr>
+          <w:rFonts w:hint="default" w:cs="Times New Roman"/>
+          <w:b/>
+          <w:bCs/>
+          <w:sz w:val="28"/>
+          <w:szCs w:val="28"/>
+          <w:lang w:val="en-US"/>
+        </w:rPr>
+        <w:t>-  Bước 1:</w:t>
+      </w:r>
+    </w:p>
+    <w:p>
+      <w:pPr>
+        <w:bidi w:val="0"/>
+        <w:spacing w:line="360" w:lineRule="auto"/>
+        <w:ind w:left="720" w:leftChars="300" w:firstLine="0" w:firstLineChars="0"/>
+        <w:jc w:val="both"/>
+        <w:rPr>
+          <w:rFonts w:hint="default" w:cs="Times New Roman"/>
+          <w:b/>
+          <w:bCs/>
+          <w:sz w:val="28"/>
+          <w:szCs w:val="28"/>
+          <w:lang w:val="en-US"/>
+        </w:rPr>
+      </w:pPr>
+      <w:r>
+        <w:rPr>
+          <w:rFonts w:hint="default" w:cs="Times New Roman"/>
+          <w:b/>
+          <w:bCs/>
+          <w:sz w:val="28"/>
+          <w:szCs w:val="28"/>
+          <w:lang w:val="en-US"/>
+        </w:rPr>
+        <w:t>-  Bước 2:</w:t>
+      </w:r>
+    </w:p>
+    <w:p>
+      <w:pPr>
+        <w:bidi w:val="0"/>
+        <w:spacing w:line="360" w:lineRule="auto"/>
+        <w:ind w:left="720" w:leftChars="300" w:firstLine="0" w:firstLineChars="0"/>
+        <w:jc w:val="both"/>
+        <w:rPr>
+          <w:rFonts w:hint="default" w:cs="Times New Roman"/>
+          <w:b/>
+          <w:bCs/>
+          <w:sz w:val="28"/>
+          <w:szCs w:val="28"/>
+          <w:lang w:val="en-US"/>
+        </w:rPr>
+      </w:pPr>
+      <w:r>
+        <w:rPr>
+          <w:rFonts w:hint="default" w:cs="Times New Roman"/>
+          <w:b/>
+          <w:bCs/>
+          <w:sz w:val="28"/>
+          <w:szCs w:val="28"/>
+          <w:lang w:val="en-US"/>
+        </w:rPr>
+        <w:t>-  Bước 3:</w:t>
+      </w:r>
+    </w:p>
+    <w:p>
+      <w:pPr>
+        <w:bidi w:val="0"/>
+        <w:spacing w:line="360" w:lineRule="auto"/>
+        <w:ind w:left="720" w:leftChars="300" w:firstLine="0" w:firstLineChars="0"/>
+        <w:jc w:val="both"/>
+        <w:rPr>
+          <w:rFonts w:hint="default" w:cs="Times New Roman"/>
+          <w:b/>
+          <w:bCs/>
+          <w:sz w:val="28"/>
+          <w:szCs w:val="28"/>
+          <w:lang w:val="en-US"/>
+        </w:rPr>
+      </w:pPr>
+      <w:r>
+        <w:rPr>
+          <w:rFonts w:hint="default" w:cs="Times New Roman"/>
+          <w:b/>
+          <w:bCs/>
+          <w:sz w:val="28"/>
+          <w:szCs w:val="28"/>
+          <w:lang w:val="en-US"/>
+        </w:rPr>
+        <w:t>-  Bước 4:</w:t>
       </w:r>
       <w:bookmarkStart w:id="0" w:name="_GoBack"/>
       <w:bookmarkEnd w:id="0"/>
-      <w:r>
-        <w:rPr>
-          <w:rFonts w:hint="default" w:ascii="Times New Roman" w:hAnsi="Times New Roman" w:cs="Times New Roman"/>
-          <w:b/>
-          <w:bCs/>
-          <w:sz w:val="28"/>
-          <w:szCs w:val="28"/>
-          <w:lang w:val="en-US"/>
-        </w:rPr>
-        <w:t>ordPress</w:t>
-      </w:r>
-    </w:p>
-    <w:p>
-      <w:pPr>
-        <w:bidi w:val="0"/>
-        <w:spacing w:line="360" w:lineRule="auto"/>
+    </w:p>
+    <w:p>
+      <w:pPr>
+        <w:bidi w:val="0"/>
+        <w:spacing w:line="360" w:lineRule="auto"/>
+        <w:ind w:left="720" w:leftChars="300" w:firstLine="0" w:firstLineChars="0"/>
         <w:jc w:val="both"/>
         <w:rPr>
-          <w:rFonts w:hint="default" w:ascii="Times New Roman" w:hAnsi="Times New Roman" w:cs="Times New Roman"/>
-          <w:b/>
-          <w:bCs/>
-          <w:sz w:val="28"/>
-          <w:szCs w:val="28"/>
-          <w:lang w:val="en-US"/>
-        </w:rPr>
-      </w:pPr>
-    </w:p>
-    <w:p>
-      <w:pPr>
-        <w:bidi w:val="0"/>
-        <w:spacing w:line="360" w:lineRule="auto"/>
+          <w:rFonts w:hint="default" w:cs="Times New Roman"/>
+          <w:b/>
+          <w:bCs/>
+          <w:sz w:val="28"/>
+          <w:szCs w:val="28"/>
+          <w:lang w:val="en-US"/>
+        </w:rPr>
+      </w:pPr>
+      <w:r>
+        <w:rPr>
+          <w:rFonts w:hint="default" w:cs="Times New Roman"/>
+          <w:b/>
+          <w:bCs/>
+          <w:sz w:val="28"/>
+          <w:szCs w:val="28"/>
+          <w:lang w:val="en-US"/>
+        </w:rPr>
+        <w:t>-  Bước 5:</w:t>
+      </w:r>
+    </w:p>
+    <w:p>
+      <w:pPr>
+        <w:bidi w:val="0"/>
+        <w:spacing w:line="360" w:lineRule="auto"/>
+        <w:ind w:left="720" w:leftChars="300" w:firstLine="0" w:firstLineChars="0"/>
         <w:jc w:val="both"/>
         <w:rPr>
-          <w:rFonts w:hint="default" w:ascii="Times New Roman" w:hAnsi="Times New Roman" w:cs="Times New Roman"/>
-          <w:b/>
-          <w:bCs/>
-          <w:sz w:val="28"/>
-          <w:szCs w:val="28"/>
-          <w:lang w:val="en-US"/>
-        </w:rPr>
-      </w:pPr>
+          <w:rFonts w:hint="default" w:cs="Times New Roman"/>
+          <w:b/>
+          <w:bCs/>
+          <w:sz w:val="28"/>
+          <w:szCs w:val="28"/>
+          <w:lang w:val="en-US"/>
+        </w:rPr>
+      </w:pPr>
+      <w:r>
+        <w:rPr>
+          <w:rFonts w:hint="default" w:cs="Times New Roman"/>
+          <w:b/>
+          <w:bCs/>
+          <w:sz w:val="28"/>
+          <w:szCs w:val="28"/>
+          <w:lang w:val="en-US"/>
+        </w:rPr>
+        <w:t>2.2.2  Cách thiết kế website miễn phí bằng WordPress</w:t>
+      </w:r>
+    </w:p>
+    <w:p>
+      <w:pPr>
+        <w:bidi w:val="0"/>
+        <w:spacing w:line="360" w:lineRule="auto"/>
+        <w:ind w:left="720" w:leftChars="300" w:firstLine="0" w:firstLineChars="0"/>
+        <w:jc w:val="both"/>
+        <w:rPr>
+          <w:rFonts w:hint="default" w:cs="Times New Roman"/>
+          <w:b/>
+          <w:bCs/>
+          <w:sz w:val="28"/>
+          <w:szCs w:val="28"/>
+          <w:lang w:val="en-US"/>
+        </w:rPr>
+      </w:pPr>
+      <w:r>
+        <w:rPr>
+          <w:rFonts w:hint="default" w:cs="Times New Roman"/>
+          <w:b/>
+          <w:bCs/>
+          <w:sz w:val="28"/>
+          <w:szCs w:val="28"/>
+          <w:lang w:val="en-US"/>
+        </w:rPr>
+        <w:t>2.2.3  Cách tạo nội dung và viết bài trên website WordPess</w:t>
+      </w:r>
     </w:p>
     <w:p>
       <w:pPr>
@@ -5549,23 +7247,19 @@
           <w:szCs w:val="36"/>
           <w:lang w:val="en-US"/>
         </w:rPr>
-        <w:t>CHƯƠNG 3: XÂY DỰNG WEBSITE BẰNG WORDPRESS</w:t>
-      </w:r>
-    </w:p>
-    <w:p>
-      <w:pPr>
-        <w:bidi w:val="0"/>
-        <w:spacing w:line="360" w:lineRule="auto"/>
-        <w:jc w:val="both"/>
-        <w:rPr>
-          <w:rFonts w:hint="default" w:ascii="Times New Roman" w:hAnsi="Times New Roman" w:cs="Times New Roman"/>
+        <w:t xml:space="preserve">CHƯƠNG 3: </w:t>
+      </w:r>
+      <w:r>
+        <w:rPr>
+          <w:rFonts w:hint="default" w:cs="Times New Roman"/>
           <w:b/>
           <w:bCs/>
           <w:sz w:val="36"/>
           <w:szCs w:val="36"/>
           <w:lang w:val="en-US"/>
         </w:rPr>
-      </w:pPr>
+        <w:t>PHÁT TRIỂN</w:t>
+      </w:r>
       <w:r>
         <w:rPr>
           <w:rFonts w:hint="default" w:ascii="Times New Roman" w:hAnsi="Times New Roman" w:cs="Times New Roman"/>
@@ -5575,23 +7269,19 @@
           <w:szCs w:val="36"/>
           <w:lang w:val="en-US"/>
         </w:rPr>
-        <w:t>CHƯƠNG 4: TỔNG QUAN ĐỀ TÀI</w:t>
-      </w:r>
-    </w:p>
-    <w:p>
-      <w:pPr>
-        <w:bidi w:val="0"/>
-        <w:spacing w:line="360" w:lineRule="auto"/>
-        <w:jc w:val="both"/>
-        <w:rPr>
-          <w:rFonts w:hint="default" w:ascii="Times New Roman" w:hAnsi="Times New Roman" w:cs="Times New Roman"/>
+        <w:t xml:space="preserve"> WEBSITE</w:t>
+      </w:r>
+      <w:r>
+        <w:rPr>
+          <w:rFonts w:hint="default" w:cs="Times New Roman"/>
           <w:b/>
           <w:bCs/>
           <w:sz w:val="36"/>
           <w:szCs w:val="36"/>
           <w:lang w:val="en-US"/>
         </w:rPr>
-      </w:pPr>
+        <w:t xml:space="preserve"> C2C</w:t>
+      </w:r>
       <w:r>
         <w:rPr>
           <w:rFonts w:hint="default" w:ascii="Times New Roman" w:hAnsi="Times New Roman" w:cs="Times New Roman"/>
@@ -5601,33 +7291,1311 @@
           <w:szCs w:val="36"/>
           <w:lang w:val="en-US"/>
         </w:rPr>
-        <w:t>CHƯƠNG X: KẾT LUẬN</w:t>
-      </w:r>
-    </w:p>
-    <w:p>
-      <w:pPr>
-        <w:bidi w:val="0"/>
-        <w:spacing w:line="360" w:lineRule="auto"/>
-        <w:jc w:val="both"/>
-        <w:rPr>
-          <w:rFonts w:hint="default" w:ascii="Times New Roman" w:hAnsi="Times New Roman" w:cs="Times New Roman"/>
+        <w:t xml:space="preserve"> BẰNG WORDPRESS</w:t>
+      </w:r>
+      <w:r>
+        <w:rPr>
+          <w:rFonts w:hint="default" w:cs="Times New Roman"/>
           <w:b/>
           <w:bCs/>
           <w:sz w:val="36"/>
           <w:szCs w:val="36"/>
           <w:lang w:val="en-US"/>
         </w:rPr>
-      </w:pPr>
-      <w:r>
-        <w:rPr>
-          <w:rFonts w:hint="default" w:ascii="Times New Roman" w:hAnsi="Times New Roman" w:cs="Times New Roman"/>
-          <w:b/>
-          <w:bCs/>
+        <w:t xml:space="preserve"> </w:t>
+      </w:r>
+      <w:r>
+        <w:rPr>
+          <w:rFonts w:hint="default" w:cs="Times New Roman"/>
+          <w:b/>
+          <w:bCs/>
+          <w:color w:val="FF0000"/>
           <w:sz w:val="36"/>
           <w:szCs w:val="36"/>
+          <w:highlight w:val="yellow"/>
+          <w:lang w:val="en-US"/>
+        </w:rPr>
+        <w:t>( không biết viết sao )</w:t>
+      </w:r>
+    </w:p>
+    <w:p>
+      <w:pPr>
+        <w:bidi w:val="0"/>
+        <w:spacing w:line="360" w:lineRule="auto"/>
+        <w:jc w:val="both"/>
+        <w:rPr>
+          <w:rFonts w:hint="default" w:ascii="Times New Roman" w:hAnsi="Times New Roman" w:cs="Times New Roman"/>
+          <w:b/>
+          <w:bCs/>
+          <w:sz w:val="36"/>
+          <w:szCs w:val="36"/>
+          <w:lang w:val="en-US"/>
+        </w:rPr>
+      </w:pPr>
+    </w:p>
+    <w:p>
+      <w:pPr>
+        <w:bidi w:val="0"/>
+        <w:spacing w:line="360" w:lineRule="auto"/>
+        <w:jc w:val="both"/>
+        <w:rPr>
+          <w:rFonts w:hint="default" w:ascii="Times New Roman" w:hAnsi="Times New Roman" w:cs="Times New Roman"/>
+          <w:b/>
+          <w:bCs/>
+          <w:sz w:val="36"/>
+          <w:szCs w:val="36"/>
+          <w:lang w:val="en-US"/>
+        </w:rPr>
+      </w:pPr>
+    </w:p>
+    <w:p>
+      <w:pPr>
+        <w:bidi w:val="0"/>
+        <w:spacing w:line="360" w:lineRule="auto"/>
+        <w:jc w:val="both"/>
+        <w:rPr>
+          <w:rFonts w:hint="default" w:ascii="Times New Roman" w:hAnsi="Times New Roman" w:cs="Times New Roman"/>
+          <w:b/>
+          <w:bCs/>
+          <w:sz w:val="36"/>
+          <w:szCs w:val="36"/>
+          <w:lang w:val="en-US"/>
+        </w:rPr>
+      </w:pPr>
+    </w:p>
+    <w:p>
+      <w:pPr>
+        <w:bidi w:val="0"/>
+        <w:spacing w:line="360" w:lineRule="auto"/>
+        <w:jc w:val="both"/>
+        <w:rPr>
+          <w:rFonts w:hint="default" w:ascii="Times New Roman" w:hAnsi="Times New Roman" w:cs="Times New Roman"/>
+          <w:b/>
+          <w:bCs/>
+          <w:sz w:val="36"/>
+          <w:szCs w:val="36"/>
+          <w:lang w:val="en-US"/>
+        </w:rPr>
+      </w:pPr>
+    </w:p>
+    <w:p>
+      <w:pPr>
+        <w:bidi w:val="0"/>
+        <w:spacing w:line="360" w:lineRule="auto"/>
+        <w:jc w:val="both"/>
+        <w:rPr>
+          <w:rFonts w:hint="default" w:ascii="Times New Roman" w:hAnsi="Times New Roman" w:cs="Times New Roman"/>
+          <w:b/>
+          <w:bCs/>
+          <w:sz w:val="36"/>
+          <w:szCs w:val="36"/>
+          <w:lang w:val="en-US"/>
+        </w:rPr>
+      </w:pPr>
+    </w:p>
+    <w:p>
+      <w:pPr>
+        <w:bidi w:val="0"/>
+        <w:spacing w:line="360" w:lineRule="auto"/>
+        <w:jc w:val="both"/>
+        <w:rPr>
+          <w:rFonts w:hint="default" w:ascii="Times New Roman" w:hAnsi="Times New Roman" w:cs="Times New Roman"/>
+          <w:b/>
+          <w:bCs/>
+          <w:sz w:val="36"/>
+          <w:szCs w:val="36"/>
+          <w:lang w:val="en-US"/>
+        </w:rPr>
+      </w:pPr>
+    </w:p>
+    <w:p>
+      <w:pPr>
+        <w:bidi w:val="0"/>
+        <w:spacing w:line="360" w:lineRule="auto"/>
+        <w:jc w:val="both"/>
+        <w:rPr>
+          <w:rFonts w:hint="default" w:ascii="Times New Roman" w:hAnsi="Times New Roman" w:cs="Times New Roman"/>
+          <w:b/>
+          <w:bCs/>
+          <w:sz w:val="36"/>
+          <w:szCs w:val="36"/>
+          <w:lang w:val="en-US"/>
+        </w:rPr>
+      </w:pPr>
+    </w:p>
+    <w:p>
+      <w:pPr>
+        <w:bidi w:val="0"/>
+        <w:spacing w:line="360" w:lineRule="auto"/>
+        <w:jc w:val="both"/>
+        <w:rPr>
+          <w:rFonts w:hint="default" w:ascii="Times New Roman" w:hAnsi="Times New Roman" w:cs="Times New Roman"/>
+          <w:b/>
+          <w:bCs/>
+          <w:sz w:val="36"/>
+          <w:szCs w:val="36"/>
+          <w:lang w:val="en-US"/>
+        </w:rPr>
+      </w:pPr>
+    </w:p>
+    <w:p>
+      <w:pPr>
+        <w:bidi w:val="0"/>
+        <w:spacing w:line="360" w:lineRule="auto"/>
+        <w:jc w:val="both"/>
+        <w:rPr>
+          <w:rFonts w:hint="default" w:ascii="Times New Roman" w:hAnsi="Times New Roman" w:cs="Times New Roman"/>
+          <w:b/>
+          <w:bCs/>
+          <w:sz w:val="36"/>
+          <w:szCs w:val="36"/>
+          <w:lang w:val="en-US"/>
+        </w:rPr>
+      </w:pPr>
+    </w:p>
+    <w:p>
+      <w:pPr>
+        <w:bidi w:val="0"/>
+        <w:spacing w:line="360" w:lineRule="auto"/>
+        <w:jc w:val="both"/>
+        <w:rPr>
+          <w:rFonts w:hint="default" w:ascii="Times New Roman" w:hAnsi="Times New Roman" w:cs="Times New Roman"/>
+          <w:b/>
+          <w:bCs/>
+          <w:sz w:val="36"/>
+          <w:szCs w:val="36"/>
+          <w:lang w:val="en-US"/>
+        </w:rPr>
+      </w:pPr>
+    </w:p>
+    <w:p>
+      <w:pPr>
+        <w:bidi w:val="0"/>
+        <w:spacing w:line="360" w:lineRule="auto"/>
+        <w:jc w:val="both"/>
+        <w:rPr>
+          <w:rFonts w:hint="default" w:ascii="Times New Roman" w:hAnsi="Times New Roman" w:cs="Times New Roman"/>
+          <w:b/>
+          <w:bCs/>
+          <w:sz w:val="36"/>
+          <w:szCs w:val="36"/>
+          <w:lang w:val="en-US"/>
+        </w:rPr>
+      </w:pPr>
+    </w:p>
+    <w:p>
+      <w:pPr>
+        <w:bidi w:val="0"/>
+        <w:spacing w:line="360" w:lineRule="auto"/>
+        <w:jc w:val="both"/>
+        <w:rPr>
+          <w:rFonts w:hint="default" w:ascii="Times New Roman" w:hAnsi="Times New Roman" w:cs="Times New Roman"/>
+          <w:b/>
+          <w:bCs/>
+          <w:sz w:val="36"/>
+          <w:szCs w:val="36"/>
+          <w:lang w:val="en-US"/>
+        </w:rPr>
+      </w:pPr>
+    </w:p>
+    <w:p>
+      <w:pPr>
+        <w:bidi w:val="0"/>
+        <w:spacing w:line="360" w:lineRule="auto"/>
+        <w:jc w:val="both"/>
+        <w:rPr>
+          <w:rFonts w:hint="default" w:ascii="Times New Roman" w:hAnsi="Times New Roman" w:cs="Times New Roman"/>
+          <w:b/>
+          <w:bCs/>
+          <w:sz w:val="36"/>
+          <w:szCs w:val="36"/>
+          <w:lang w:val="en-US"/>
+        </w:rPr>
+      </w:pPr>
+    </w:p>
+    <w:p>
+      <w:pPr>
+        <w:bidi w:val="0"/>
+        <w:spacing w:line="360" w:lineRule="auto"/>
+        <w:jc w:val="both"/>
+        <w:rPr>
+          <w:rFonts w:hint="default" w:ascii="Times New Roman" w:hAnsi="Times New Roman" w:cs="Times New Roman"/>
+          <w:b/>
+          <w:bCs/>
+          <w:sz w:val="36"/>
+          <w:szCs w:val="36"/>
+          <w:lang w:val="en-US"/>
+        </w:rPr>
+      </w:pPr>
+    </w:p>
+    <w:p>
+      <w:pPr>
+        <w:bidi w:val="0"/>
+        <w:spacing w:line="360" w:lineRule="auto"/>
+        <w:jc w:val="both"/>
+        <w:rPr>
+          <w:rFonts w:hint="default" w:ascii="Times New Roman" w:hAnsi="Times New Roman" w:cs="Times New Roman"/>
+          <w:b/>
+          <w:bCs/>
+          <w:sz w:val="36"/>
+          <w:szCs w:val="36"/>
+          <w:lang w:val="en-US"/>
+        </w:rPr>
+      </w:pPr>
+    </w:p>
+    <w:p>
+      <w:pPr>
+        <w:bidi w:val="0"/>
+        <w:spacing w:line="360" w:lineRule="auto"/>
+        <w:jc w:val="both"/>
+        <w:rPr>
+          <w:rFonts w:hint="default" w:ascii="Times New Roman" w:hAnsi="Times New Roman" w:cs="Times New Roman"/>
+          <w:b/>
+          <w:bCs/>
+          <w:sz w:val="36"/>
+          <w:szCs w:val="36"/>
+          <w:lang w:val="en-US"/>
+        </w:rPr>
+      </w:pPr>
+    </w:p>
+    <w:p>
+      <w:pPr>
+        <w:bidi w:val="0"/>
+        <w:spacing w:line="360" w:lineRule="auto"/>
+        <w:jc w:val="both"/>
+        <w:rPr>
+          <w:rFonts w:hint="default" w:ascii="Times New Roman" w:hAnsi="Times New Roman" w:cs="Times New Roman"/>
+          <w:b/>
+          <w:bCs/>
+          <w:sz w:val="36"/>
+          <w:szCs w:val="36"/>
+          <w:lang w:val="en-US"/>
+        </w:rPr>
+      </w:pPr>
+    </w:p>
+    <w:p>
+      <w:pPr>
+        <w:bidi w:val="0"/>
+        <w:spacing w:line="360" w:lineRule="auto"/>
+        <w:jc w:val="both"/>
+        <w:rPr>
+          <w:rFonts w:hint="default" w:ascii="Times New Roman" w:hAnsi="Times New Roman" w:cs="Times New Roman"/>
+          <w:b/>
+          <w:bCs/>
+          <w:sz w:val="36"/>
+          <w:szCs w:val="36"/>
+          <w:lang w:val="en-US"/>
+        </w:rPr>
+      </w:pPr>
+    </w:p>
+    <w:p>
+      <w:pPr>
+        <w:bidi w:val="0"/>
+        <w:spacing w:line="360" w:lineRule="auto"/>
+        <w:jc w:val="both"/>
+        <w:rPr>
+          <w:rFonts w:hint="default" w:ascii="Times New Roman" w:hAnsi="Times New Roman" w:cs="Times New Roman"/>
+          <w:b/>
+          <w:bCs/>
+          <w:sz w:val="36"/>
+          <w:szCs w:val="36"/>
+          <w:lang w:val="en-US"/>
+        </w:rPr>
+      </w:pPr>
+    </w:p>
+    <w:p>
+      <w:pPr>
+        <w:bidi w:val="0"/>
+        <w:spacing w:line="360" w:lineRule="auto"/>
+        <w:jc w:val="both"/>
+        <w:rPr>
+          <w:rFonts w:hint="default" w:ascii="Times New Roman" w:hAnsi="Times New Roman" w:cs="Times New Roman"/>
+          <w:b/>
+          <w:bCs/>
+          <w:sz w:val="36"/>
+          <w:szCs w:val="36"/>
+          <w:lang w:val="en-US"/>
+        </w:rPr>
+      </w:pPr>
+    </w:p>
+    <w:p>
+      <w:pPr>
+        <w:bidi w:val="0"/>
+        <w:spacing w:line="360" w:lineRule="auto"/>
+        <w:jc w:val="both"/>
+        <w:rPr>
+          <w:rFonts w:hint="default" w:ascii="Times New Roman" w:hAnsi="Times New Roman" w:cs="Times New Roman"/>
+          <w:b/>
+          <w:bCs/>
+          <w:sz w:val="36"/>
+          <w:szCs w:val="36"/>
+          <w:lang w:val="en-US"/>
+        </w:rPr>
+      </w:pPr>
+    </w:p>
+    <w:p>
+      <w:pPr>
+        <w:bidi w:val="0"/>
+        <w:spacing w:line="360" w:lineRule="auto"/>
+        <w:jc w:val="both"/>
+        <w:rPr>
+          <w:rFonts w:hint="default" w:ascii="Times New Roman" w:hAnsi="Times New Roman" w:cs="Times New Roman"/>
+          <w:b/>
+          <w:bCs/>
+          <w:sz w:val="36"/>
+          <w:szCs w:val="36"/>
+          <w:lang w:val="en-US"/>
+        </w:rPr>
+      </w:pPr>
+    </w:p>
+    <w:p>
+      <w:pPr>
+        <w:bidi w:val="0"/>
+        <w:spacing w:line="360" w:lineRule="auto"/>
+        <w:jc w:val="both"/>
+        <w:rPr>
+          <w:rFonts w:hint="default" w:ascii="Times New Roman" w:hAnsi="Times New Roman" w:cs="Times New Roman"/>
+          <w:b/>
+          <w:bCs/>
+          <w:sz w:val="36"/>
+          <w:szCs w:val="36"/>
+          <w:lang w:val="en-US"/>
+        </w:rPr>
+      </w:pPr>
+    </w:p>
+    <w:p>
+      <w:pPr>
+        <w:bidi w:val="0"/>
+        <w:spacing w:line="360" w:lineRule="auto"/>
+        <w:jc w:val="both"/>
+        <w:rPr>
+          <w:rFonts w:hint="default" w:ascii="Times New Roman" w:hAnsi="Times New Roman" w:cs="Times New Roman"/>
+          <w:b/>
+          <w:bCs/>
+          <w:sz w:val="36"/>
+          <w:szCs w:val="36"/>
+          <w:lang w:val="en-US"/>
+        </w:rPr>
+      </w:pPr>
+    </w:p>
+    <w:p>
+      <w:pPr>
+        <w:bidi w:val="0"/>
+        <w:spacing w:line="360" w:lineRule="auto"/>
+        <w:jc w:val="both"/>
+        <w:rPr>
+          <w:rFonts w:hint="default" w:ascii="Times New Roman" w:hAnsi="Times New Roman" w:cs="Times New Roman"/>
+          <w:b/>
+          <w:bCs/>
+          <w:sz w:val="36"/>
+          <w:szCs w:val="36"/>
+          <w:lang w:val="en-US"/>
+        </w:rPr>
+      </w:pPr>
+    </w:p>
+    <w:p>
+      <w:pPr>
+        <w:bidi w:val="0"/>
+        <w:spacing w:line="360" w:lineRule="auto"/>
+        <w:jc w:val="both"/>
+        <w:rPr>
+          <w:rFonts w:hint="default" w:ascii="Times New Roman" w:hAnsi="Times New Roman" w:cs="Times New Roman"/>
+          <w:b/>
+          <w:bCs/>
+          <w:sz w:val="36"/>
+          <w:szCs w:val="36"/>
+          <w:lang w:val="en-US"/>
+        </w:rPr>
+      </w:pPr>
+    </w:p>
+    <w:p>
+      <w:pPr>
+        <w:bidi w:val="0"/>
+        <w:spacing w:line="360" w:lineRule="auto"/>
+        <w:jc w:val="both"/>
+        <w:rPr>
+          <w:rFonts w:hint="default" w:ascii="Times New Roman" w:hAnsi="Times New Roman" w:cs="Times New Roman"/>
+          <w:b/>
+          <w:bCs/>
+          <w:sz w:val="36"/>
+          <w:szCs w:val="36"/>
+          <w:lang w:val="en-US"/>
+        </w:rPr>
+      </w:pPr>
+    </w:p>
+    <w:p>
+      <w:pPr>
+        <w:bidi w:val="0"/>
+        <w:spacing w:line="360" w:lineRule="auto"/>
+        <w:jc w:val="both"/>
+        <w:rPr>
+          <w:rFonts w:hint="default" w:ascii="Times New Roman" w:hAnsi="Times New Roman" w:cs="Times New Roman"/>
+          <w:b/>
+          <w:bCs/>
+          <w:sz w:val="36"/>
+          <w:szCs w:val="36"/>
+          <w:lang w:val="en-US"/>
+        </w:rPr>
+      </w:pPr>
+    </w:p>
+    <w:p>
+      <w:pPr>
+        <w:bidi w:val="0"/>
+        <w:spacing w:line="360" w:lineRule="auto"/>
+        <w:jc w:val="center"/>
+        <w:rPr>
+          <w:rFonts w:hint="default" w:ascii="Times New Roman" w:hAnsi="Times New Roman" w:cs="Times New Roman"/>
+          <w:b/>
+          <w:bCs/>
+          <w:sz w:val="36"/>
+          <w:szCs w:val="36"/>
+          <w:lang w:val="en-US"/>
+        </w:rPr>
+      </w:pPr>
+      <w:r>
+        <w:rPr>
+          <w:rFonts w:hint="default" w:ascii="Times New Roman" w:hAnsi="Times New Roman" w:cs="Times New Roman"/>
+          <w:b/>
+          <w:bCs/>
+          <w:sz w:val="36"/>
+          <w:szCs w:val="36"/>
+          <w:lang w:val="en-US"/>
+        </w:rPr>
+        <w:t xml:space="preserve">CHƯƠNG </w:t>
+      </w:r>
+      <w:r>
+        <w:rPr>
+          <w:rFonts w:hint="default" w:cs="Times New Roman"/>
+          <w:b/>
+          <w:bCs/>
+          <w:sz w:val="36"/>
+          <w:szCs w:val="36"/>
+          <w:lang w:val="en-US"/>
+        </w:rPr>
+        <w:t>4</w:t>
+      </w:r>
+      <w:r>
+        <w:rPr>
+          <w:rFonts w:hint="default" w:ascii="Times New Roman" w:hAnsi="Times New Roman" w:cs="Times New Roman"/>
+          <w:b/>
+          <w:bCs/>
+          <w:sz w:val="36"/>
+          <w:szCs w:val="36"/>
+          <w:lang w:val="en-US"/>
+        </w:rPr>
+        <w:t>: KẾT LUẬN</w:t>
+      </w:r>
+    </w:p>
+    <w:p>
+      <w:pPr>
+        <w:keepNext w:val="0"/>
+        <w:keepLines w:val="0"/>
+        <w:widowControl/>
+        <w:suppressLineNumbers w:val="0"/>
+        <w:ind w:left="480" w:leftChars="200" w:firstLine="478" w:firstLineChars="171"/>
+        <w:jc w:val="left"/>
+        <w:rPr>
+          <w:sz w:val="28"/>
+          <w:szCs w:val="28"/>
+        </w:rPr>
+      </w:pPr>
+      <w:r>
+        <w:rPr>
+          <w:rFonts w:hint="default" w:ascii="Times New Roman" w:hAnsi="Times New Roman" w:eastAsia="SimSun" w:cs="Times New Roman"/>
+          <w:color w:val="000000"/>
+          <w:kern w:val="0"/>
+          <w:sz w:val="28"/>
+          <w:szCs w:val="28"/>
+          <w:lang w:val="en-US" w:eastAsia="zh-CN" w:bidi="ar"/>
+        </w:rPr>
+        <w:t xml:space="preserve">Với tốc độ phát triển ngày càng tăng của mạng máy tính thì việc thiết kế và cài đặt các ứng dụng cho người dùng là rất cần thiết. Vì vậy ý tưởng giới thiệu và bán hàng qua mạng tuy không phải là mới nhưng phần nào cũng giúp cho khách hàng thuận tiện trong việc lựa chọn và mua hàng. </w:t>
+      </w:r>
+    </w:p>
+    <w:p>
+      <w:pPr>
+        <w:keepNext w:val="0"/>
+        <w:keepLines w:val="0"/>
+        <w:widowControl/>
+        <w:suppressLineNumbers w:val="0"/>
+        <w:ind w:left="480" w:leftChars="200" w:firstLine="478" w:firstLineChars="171"/>
+        <w:jc w:val="left"/>
+        <w:rPr>
+          <w:sz w:val="28"/>
+          <w:szCs w:val="28"/>
+        </w:rPr>
+      </w:pPr>
+      <w:r>
+        <w:rPr>
+          <w:rFonts w:hint="default" w:ascii="Times New Roman" w:hAnsi="Times New Roman" w:eastAsia="SimSun" w:cs="Times New Roman"/>
+          <w:color w:val="000000"/>
+          <w:kern w:val="0"/>
+          <w:sz w:val="28"/>
+          <w:szCs w:val="28"/>
+          <w:lang w:val="en-US" w:eastAsia="zh-CN" w:bidi="ar"/>
+        </w:rPr>
+        <w:t xml:space="preserve">Hiện nay việc ứng dụng thương mại điện tử ở Việt Nam chỉ đáp ứng được một số vấn đề cơ bản về mua bán, chưa được linh hoạt. Việc ứng dụng này đòi hỏi phải tốn nhiều thời gian và tiền bạc. </w:t>
+      </w:r>
+    </w:p>
+    <w:p>
+      <w:pPr>
+        <w:keepNext w:val="0"/>
+        <w:keepLines w:val="0"/>
+        <w:widowControl/>
+        <w:suppressLineNumbers w:val="0"/>
+        <w:ind w:left="480" w:leftChars="200" w:firstLine="478" w:firstLineChars="171"/>
+        <w:jc w:val="left"/>
+        <w:rPr>
+          <w:sz w:val="28"/>
+          <w:szCs w:val="28"/>
+        </w:rPr>
+      </w:pPr>
+      <w:r>
+        <w:rPr>
+          <w:rFonts w:hint="default" w:ascii="Times New Roman" w:hAnsi="Times New Roman" w:eastAsia="SimSun" w:cs="Times New Roman"/>
+          <w:color w:val="000000"/>
+          <w:kern w:val="0"/>
+          <w:sz w:val="28"/>
+          <w:szCs w:val="28"/>
+          <w:lang w:val="en-US" w:eastAsia="zh-CN" w:bidi="ar"/>
+        </w:rPr>
+        <w:t xml:space="preserve">Với kiến thức nền tảng đã được học ở trường và bằng sự nỗ lực của mình, chúng em đã hoàn thành đề tài “Xây dựng website bán hàng trực tuyến C2C”. Mặc dù đã cố gắng và đầu tư rất nhiều nhưng do thời gian có hạn . Em rất mong nhận được sự thông cảm và góp ý của thầy/cô để đề tài của chúng em được hoàn thiện hơn. </w:t>
+      </w:r>
+    </w:p>
+    <w:p>
+      <w:pPr>
+        <w:keepNext w:val="0"/>
+        <w:keepLines w:val="0"/>
+        <w:widowControl/>
+        <w:suppressLineNumbers w:val="0"/>
+        <w:ind w:left="480" w:leftChars="200" w:firstLine="478" w:firstLineChars="171"/>
+        <w:jc w:val="left"/>
+      </w:pPr>
+      <w:r>
+        <w:rPr>
+          <w:rFonts w:hint="default" w:ascii="Times New Roman" w:hAnsi="Times New Roman" w:eastAsia="SimSun" w:cs="Times New Roman"/>
+          <w:color w:val="000000"/>
+          <w:kern w:val="0"/>
+          <w:sz w:val="28"/>
+          <w:szCs w:val="28"/>
+          <w:lang w:val="en-US" w:eastAsia="zh-CN" w:bidi="ar"/>
+        </w:rPr>
+        <w:t>Một lần nữa chúng em xin chân thành cảm ơn thầy ThS.Phạm Thi Vương đã tận tình giúp đỡ em trong suốt thời gian thực hiện đề tài này .Em xin chân thành cảm ơn thầy!</w:t>
+      </w:r>
+    </w:p>
+    <w:p>
+      <w:pPr>
+        <w:bidi w:val="0"/>
+        <w:spacing w:line="360" w:lineRule="auto"/>
+        <w:jc w:val="both"/>
+        <w:rPr>
+          <w:rFonts w:hint="default" w:ascii="Times New Roman" w:hAnsi="Times New Roman" w:cs="Times New Roman"/>
+          <w:b/>
+          <w:bCs/>
+          <w:sz w:val="36"/>
+          <w:szCs w:val="36"/>
+          <w:lang w:val="en-US"/>
+        </w:rPr>
+      </w:pPr>
+    </w:p>
+    <w:p>
+      <w:pPr>
+        <w:bidi w:val="0"/>
+        <w:spacing w:line="360" w:lineRule="auto"/>
+        <w:jc w:val="both"/>
+        <w:rPr>
+          <w:rFonts w:hint="default" w:ascii="Times New Roman" w:hAnsi="Times New Roman" w:cs="Times New Roman"/>
+          <w:b/>
+          <w:bCs/>
+          <w:sz w:val="36"/>
+          <w:szCs w:val="36"/>
+          <w:lang w:val="en-US"/>
+        </w:rPr>
+      </w:pPr>
+    </w:p>
+    <w:p>
+      <w:pPr>
+        <w:bidi w:val="0"/>
+        <w:spacing w:line="360" w:lineRule="auto"/>
+        <w:jc w:val="both"/>
+        <w:rPr>
+          <w:rFonts w:hint="default" w:ascii="Times New Roman" w:hAnsi="Times New Roman" w:cs="Times New Roman"/>
+          <w:b/>
+          <w:bCs/>
+          <w:sz w:val="36"/>
+          <w:szCs w:val="36"/>
+          <w:lang w:val="en-US"/>
+        </w:rPr>
+      </w:pPr>
+    </w:p>
+    <w:p>
+      <w:pPr>
+        <w:bidi w:val="0"/>
+        <w:spacing w:line="360" w:lineRule="auto"/>
+        <w:jc w:val="both"/>
+        <w:rPr>
+          <w:rFonts w:hint="default" w:ascii="Times New Roman" w:hAnsi="Times New Roman" w:cs="Times New Roman"/>
+          <w:b/>
+          <w:bCs/>
+          <w:sz w:val="36"/>
+          <w:szCs w:val="36"/>
+          <w:lang w:val="en-US"/>
+        </w:rPr>
+      </w:pPr>
+    </w:p>
+    <w:p>
+      <w:pPr>
+        <w:bidi w:val="0"/>
+        <w:spacing w:line="360" w:lineRule="auto"/>
+        <w:jc w:val="both"/>
+        <w:rPr>
+          <w:rFonts w:hint="default" w:ascii="Times New Roman" w:hAnsi="Times New Roman" w:cs="Times New Roman"/>
+          <w:b/>
+          <w:bCs/>
+          <w:sz w:val="36"/>
+          <w:szCs w:val="36"/>
+          <w:lang w:val="en-US"/>
+        </w:rPr>
+      </w:pPr>
+    </w:p>
+    <w:p>
+      <w:pPr>
+        <w:bidi w:val="0"/>
+        <w:spacing w:line="360" w:lineRule="auto"/>
+        <w:jc w:val="both"/>
+        <w:rPr>
+          <w:rFonts w:hint="default" w:ascii="Times New Roman" w:hAnsi="Times New Roman" w:cs="Times New Roman"/>
+          <w:b/>
+          <w:bCs/>
+          <w:sz w:val="36"/>
+          <w:szCs w:val="36"/>
+          <w:lang w:val="en-US"/>
+        </w:rPr>
+      </w:pPr>
+    </w:p>
+    <w:p>
+      <w:pPr>
+        <w:bidi w:val="0"/>
+        <w:spacing w:line="360" w:lineRule="auto"/>
+        <w:jc w:val="both"/>
+        <w:rPr>
+          <w:rFonts w:hint="default" w:ascii="Times New Roman" w:hAnsi="Times New Roman" w:cs="Times New Roman"/>
+          <w:b/>
+          <w:bCs/>
+          <w:sz w:val="36"/>
+          <w:szCs w:val="36"/>
+          <w:lang w:val="en-US"/>
+        </w:rPr>
+      </w:pPr>
+    </w:p>
+    <w:p>
+      <w:pPr>
+        <w:bidi w:val="0"/>
+        <w:spacing w:line="360" w:lineRule="auto"/>
+        <w:jc w:val="both"/>
+        <w:rPr>
+          <w:rFonts w:hint="default" w:ascii="Times New Roman" w:hAnsi="Times New Roman" w:cs="Times New Roman"/>
+          <w:b/>
+          <w:bCs/>
+          <w:sz w:val="36"/>
+          <w:szCs w:val="36"/>
+          <w:lang w:val="en-US"/>
+        </w:rPr>
+      </w:pPr>
+    </w:p>
+    <w:p>
+      <w:pPr>
+        <w:bidi w:val="0"/>
+        <w:spacing w:line="360" w:lineRule="auto"/>
+        <w:jc w:val="both"/>
+        <w:rPr>
+          <w:rFonts w:hint="default" w:ascii="Times New Roman" w:hAnsi="Times New Roman" w:cs="Times New Roman"/>
+          <w:b/>
+          <w:bCs/>
+          <w:sz w:val="36"/>
+          <w:szCs w:val="36"/>
+          <w:lang w:val="en-US"/>
+        </w:rPr>
+      </w:pPr>
+    </w:p>
+    <w:p>
+      <w:pPr>
+        <w:bidi w:val="0"/>
+        <w:spacing w:line="360" w:lineRule="auto"/>
+        <w:jc w:val="both"/>
+        <w:rPr>
+          <w:rFonts w:hint="default" w:ascii="Times New Roman" w:hAnsi="Times New Roman" w:cs="Times New Roman"/>
+          <w:b/>
+          <w:bCs/>
+          <w:sz w:val="36"/>
+          <w:szCs w:val="36"/>
+          <w:lang w:val="en-US"/>
+        </w:rPr>
+      </w:pPr>
+    </w:p>
+    <w:p>
+      <w:pPr>
+        <w:bidi w:val="0"/>
+        <w:spacing w:line="360" w:lineRule="auto"/>
+        <w:jc w:val="both"/>
+        <w:rPr>
+          <w:rFonts w:hint="default" w:ascii="Times New Roman" w:hAnsi="Times New Roman" w:cs="Times New Roman"/>
+          <w:b/>
+          <w:bCs/>
+          <w:sz w:val="36"/>
+          <w:szCs w:val="36"/>
+          <w:lang w:val="en-US"/>
+        </w:rPr>
+      </w:pPr>
+    </w:p>
+    <w:p>
+      <w:pPr>
+        <w:bidi w:val="0"/>
+        <w:spacing w:line="360" w:lineRule="auto"/>
+        <w:jc w:val="both"/>
+        <w:rPr>
+          <w:rFonts w:hint="default" w:ascii="Times New Roman" w:hAnsi="Times New Roman" w:cs="Times New Roman"/>
+          <w:b/>
+          <w:bCs/>
+          <w:sz w:val="36"/>
+          <w:szCs w:val="36"/>
+          <w:lang w:val="en-US"/>
+        </w:rPr>
+      </w:pPr>
+    </w:p>
+    <w:p>
+      <w:pPr>
+        <w:bidi w:val="0"/>
+        <w:spacing w:line="360" w:lineRule="auto"/>
+        <w:jc w:val="both"/>
+        <w:rPr>
+          <w:rFonts w:hint="default" w:ascii="Times New Roman" w:hAnsi="Times New Roman" w:cs="Times New Roman"/>
+          <w:b/>
+          <w:bCs/>
+          <w:sz w:val="36"/>
+          <w:szCs w:val="36"/>
+          <w:lang w:val="en-US"/>
+        </w:rPr>
+      </w:pPr>
+    </w:p>
+    <w:p>
+      <w:pPr>
+        <w:bidi w:val="0"/>
+        <w:spacing w:line="360" w:lineRule="auto"/>
+        <w:jc w:val="center"/>
+        <w:rPr>
+          <w:rFonts w:hint="default" w:ascii="Times New Roman" w:hAnsi="Times New Roman" w:cs="Times New Roman"/>
+          <w:b/>
+          <w:bCs/>
+          <w:sz w:val="36"/>
+          <w:szCs w:val="36"/>
+          <w:lang w:val="en-US"/>
+        </w:rPr>
+      </w:pPr>
+      <w:r>
+        <w:rPr>
+          <w:rFonts w:hint="default" w:ascii="Times New Roman" w:hAnsi="Times New Roman" w:cs="Times New Roman"/>
+          <w:b/>
+          <w:bCs/>
+          <w:sz w:val="36"/>
+          <w:szCs w:val="36"/>
           <w:lang w:val="en-US"/>
         </w:rPr>
         <w:t>TÀI LIỆU THAM KHẢO</w:t>
+      </w:r>
+    </w:p>
+    <w:p>
+      <w:pPr>
+        <w:numPr>
+          <w:ilvl w:val="0"/>
+          <w:numId w:val="1"/>
+        </w:numPr>
+        <w:bidi w:val="0"/>
+        <w:spacing w:line="360" w:lineRule="auto"/>
+        <w:jc w:val="left"/>
+        <w:rPr>
+          <w:rFonts w:hint="default" w:ascii="Times New Roman" w:hAnsi="Times New Roman" w:cs="Times New Roman"/>
+          <w:b w:val="0"/>
+          <w:bCs w:val="0"/>
+          <w:sz w:val="28"/>
+          <w:szCs w:val="28"/>
+          <w:lang w:val="en-US"/>
+        </w:rPr>
+      </w:pPr>
+      <w:r>
+        <w:rPr>
+          <w:rFonts w:hint="default" w:ascii="Times New Roman" w:hAnsi="Times New Roman"/>
+          <w:b w:val="0"/>
+          <w:bCs w:val="0"/>
+          <w:sz w:val="28"/>
+          <w:szCs w:val="28"/>
+          <w:lang w:val="en-US"/>
+        </w:rPr>
+        <w:fldChar w:fldCharType="begin"/>
+      </w:r>
+      <w:r>
+        <w:rPr>
+          <w:rFonts w:hint="default" w:ascii="Times New Roman" w:hAnsi="Times New Roman"/>
+          <w:b w:val="0"/>
+          <w:bCs w:val="0"/>
+          <w:sz w:val="28"/>
+          <w:szCs w:val="28"/>
+          <w:lang w:val="en-US"/>
+        </w:rPr>
+        <w:instrText xml:space="preserve"> HYPERLINK "https://123doc.net/document/2784737-do-an-tot-nghiep-xay-dung-website-thuong-mai-dien-tu-ban-sach-qua-mang.htm" </w:instrText>
+      </w:r>
+      <w:r>
+        <w:rPr>
+          <w:rFonts w:hint="default" w:ascii="Times New Roman" w:hAnsi="Times New Roman"/>
+          <w:b w:val="0"/>
+          <w:bCs w:val="0"/>
+          <w:sz w:val="28"/>
+          <w:szCs w:val="28"/>
+          <w:lang w:val="en-US"/>
+        </w:rPr>
+        <w:fldChar w:fldCharType="separate"/>
+      </w:r>
+      <w:r>
+        <w:rPr>
+          <w:rStyle w:val="16"/>
+          <w:rFonts w:hint="default" w:ascii="Times New Roman" w:hAnsi="Times New Roman"/>
+          <w:b w:val="0"/>
+          <w:bCs w:val="0"/>
+          <w:sz w:val="28"/>
+          <w:szCs w:val="28"/>
+          <w:lang w:val="en-US"/>
+        </w:rPr>
+        <w:t>https://123doc.net/document/2784737-do-an-tot-nghiep-xay-dung-website-thuong-mai-dien-tu-ban-sach-qua-mang.htm</w:t>
+      </w:r>
+      <w:r>
+        <w:rPr>
+          <w:rFonts w:hint="default" w:ascii="Times New Roman" w:hAnsi="Times New Roman"/>
+          <w:b w:val="0"/>
+          <w:bCs w:val="0"/>
+          <w:sz w:val="28"/>
+          <w:szCs w:val="28"/>
+          <w:lang w:val="en-US"/>
+        </w:rPr>
+        <w:fldChar w:fldCharType="end"/>
+      </w:r>
+      <w:r>
+        <w:rPr>
+          <w:rFonts w:hint="default"/>
+          <w:b w:val="0"/>
+          <w:bCs w:val="0"/>
+          <w:sz w:val="28"/>
+          <w:szCs w:val="28"/>
+          <w:lang w:val="en-US"/>
+        </w:rPr>
+        <w:t xml:space="preserve"> </w:t>
+      </w:r>
+      <w:r>
+        <w:rPr>
+          <w:rFonts w:hint="default"/>
+          <w:b w:val="0"/>
+          <w:bCs w:val="0"/>
+          <w:i/>
+          <w:iCs/>
+          <w:sz w:val="28"/>
+          <w:szCs w:val="28"/>
+          <w:lang w:val="en-US"/>
+        </w:rPr>
+        <w:t>(02/05/2021)</w:t>
+      </w:r>
+    </w:p>
+    <w:p>
+      <w:pPr>
+        <w:numPr>
+          <w:ilvl w:val="0"/>
+          <w:numId w:val="1"/>
+        </w:numPr>
+        <w:bidi w:val="0"/>
+        <w:spacing w:line="360" w:lineRule="auto"/>
+        <w:jc w:val="left"/>
+        <w:rPr>
+          <w:rFonts w:hint="default" w:ascii="Times New Roman" w:hAnsi="Times New Roman" w:cs="Times New Roman"/>
+          <w:b w:val="0"/>
+          <w:bCs w:val="0"/>
+          <w:sz w:val="28"/>
+          <w:szCs w:val="28"/>
+          <w:lang w:val="en-US"/>
+        </w:rPr>
+      </w:pPr>
+      <w:r>
+        <w:rPr>
+          <w:rFonts w:hint="default" w:ascii="Times New Roman" w:hAnsi="Times New Roman"/>
+          <w:b w:val="0"/>
+          <w:bCs w:val="0"/>
+          <w:sz w:val="28"/>
+          <w:szCs w:val="28"/>
+          <w:lang w:val="en-US"/>
+        </w:rPr>
+        <w:fldChar w:fldCharType="begin"/>
+      </w:r>
+      <w:r>
+        <w:rPr>
+          <w:rFonts w:hint="default" w:ascii="Times New Roman" w:hAnsi="Times New Roman"/>
+          <w:b w:val="0"/>
+          <w:bCs w:val="0"/>
+          <w:sz w:val="28"/>
+          <w:szCs w:val="28"/>
+          <w:lang w:val="en-US"/>
+        </w:rPr>
+        <w:instrText xml:space="preserve"> HYPERLINK "https://123doc.net/document/138648-xay-dung-website-ban-hang-mo-hinh-c2c.htm" </w:instrText>
+      </w:r>
+      <w:r>
+        <w:rPr>
+          <w:rFonts w:hint="default" w:ascii="Times New Roman" w:hAnsi="Times New Roman"/>
+          <w:b w:val="0"/>
+          <w:bCs w:val="0"/>
+          <w:sz w:val="28"/>
+          <w:szCs w:val="28"/>
+          <w:lang w:val="en-US"/>
+        </w:rPr>
+        <w:fldChar w:fldCharType="separate"/>
+      </w:r>
+      <w:r>
+        <w:rPr>
+          <w:rStyle w:val="16"/>
+          <w:rFonts w:hint="default" w:ascii="Times New Roman" w:hAnsi="Times New Roman"/>
+          <w:b w:val="0"/>
+          <w:bCs w:val="0"/>
+          <w:sz w:val="28"/>
+          <w:szCs w:val="28"/>
+          <w:lang w:val="en-US"/>
+        </w:rPr>
+        <w:t>https://123doc.net//document/138648-xay-dung-website-ban-hang-mo-hinh-c2c.htm</w:t>
+      </w:r>
+      <w:r>
+        <w:rPr>
+          <w:rFonts w:hint="default" w:ascii="Times New Roman" w:hAnsi="Times New Roman"/>
+          <w:b w:val="0"/>
+          <w:bCs w:val="0"/>
+          <w:sz w:val="28"/>
+          <w:szCs w:val="28"/>
+          <w:lang w:val="en-US"/>
+        </w:rPr>
+        <w:fldChar w:fldCharType="end"/>
+      </w:r>
+      <w:r>
+        <w:rPr>
+          <w:rFonts w:hint="default"/>
+          <w:b w:val="0"/>
+          <w:bCs w:val="0"/>
+          <w:sz w:val="28"/>
+          <w:szCs w:val="28"/>
+          <w:lang w:val="en-US"/>
+        </w:rPr>
+        <w:t xml:space="preserve"> </w:t>
+      </w:r>
+      <w:r>
+        <w:rPr>
+          <w:rFonts w:hint="default"/>
+          <w:b w:val="0"/>
+          <w:bCs w:val="0"/>
+          <w:i/>
+          <w:iCs/>
+          <w:sz w:val="28"/>
+          <w:szCs w:val="28"/>
+          <w:lang w:val="en-US"/>
+        </w:rPr>
+        <w:t>(28/04/2021)</w:t>
+      </w:r>
+    </w:p>
+    <w:p>
+      <w:pPr>
+        <w:numPr>
+          <w:ilvl w:val="0"/>
+          <w:numId w:val="1"/>
+        </w:numPr>
+        <w:bidi w:val="0"/>
+        <w:spacing w:line="360" w:lineRule="auto"/>
+        <w:jc w:val="left"/>
+        <w:rPr>
+          <w:rFonts w:hint="default" w:ascii="Times New Roman" w:hAnsi="Times New Roman" w:cs="Times New Roman"/>
+          <w:b w:val="0"/>
+          <w:bCs w:val="0"/>
+          <w:sz w:val="28"/>
+          <w:szCs w:val="28"/>
+          <w:lang w:val="en-US"/>
+        </w:rPr>
+      </w:pPr>
+      <w:r>
+        <w:rPr>
+          <w:rFonts w:hint="default" w:ascii="Times New Roman" w:hAnsi="Times New Roman"/>
+          <w:b w:val="0"/>
+          <w:bCs w:val="0"/>
+          <w:sz w:val="28"/>
+          <w:szCs w:val="28"/>
+          <w:lang w:val="en-US"/>
+        </w:rPr>
+        <w:fldChar w:fldCharType="begin"/>
+      </w:r>
+      <w:r>
+        <w:rPr>
+          <w:rFonts w:hint="default" w:ascii="Times New Roman" w:hAnsi="Times New Roman"/>
+          <w:b w:val="0"/>
+          <w:bCs w:val="0"/>
+          <w:sz w:val="28"/>
+          <w:szCs w:val="28"/>
+          <w:lang w:val="en-US"/>
+        </w:rPr>
+        <w:instrText xml:space="preserve"> HYPERLINK "https://theecommmanager.com/ecommerce-reports-guide" </w:instrText>
+      </w:r>
+      <w:r>
+        <w:rPr>
+          <w:rFonts w:hint="default" w:ascii="Times New Roman" w:hAnsi="Times New Roman"/>
+          <w:b w:val="0"/>
+          <w:bCs w:val="0"/>
+          <w:sz w:val="28"/>
+          <w:szCs w:val="28"/>
+          <w:lang w:val="en-US"/>
+        </w:rPr>
+        <w:fldChar w:fldCharType="separate"/>
+      </w:r>
+      <w:r>
+        <w:rPr>
+          <w:rStyle w:val="16"/>
+          <w:rFonts w:hint="default" w:ascii="Times New Roman" w:hAnsi="Times New Roman"/>
+          <w:b w:val="0"/>
+          <w:bCs w:val="0"/>
+          <w:sz w:val="28"/>
+          <w:szCs w:val="28"/>
+          <w:lang w:val="en-US"/>
+        </w:rPr>
+        <w:t>https://theecommmanager.com/ecommerce-reports-guide</w:t>
+      </w:r>
+      <w:r>
+        <w:rPr>
+          <w:rFonts w:hint="default" w:ascii="Times New Roman" w:hAnsi="Times New Roman"/>
+          <w:b w:val="0"/>
+          <w:bCs w:val="0"/>
+          <w:sz w:val="28"/>
+          <w:szCs w:val="28"/>
+          <w:lang w:val="en-US"/>
+        </w:rPr>
+        <w:fldChar w:fldCharType="end"/>
+      </w:r>
+      <w:r>
+        <w:rPr>
+          <w:rFonts w:hint="default"/>
+          <w:b w:val="0"/>
+          <w:bCs w:val="0"/>
+          <w:sz w:val="28"/>
+          <w:szCs w:val="28"/>
+          <w:lang w:val="en-US"/>
+        </w:rPr>
+        <w:t xml:space="preserve"> </w:t>
+      </w:r>
+      <w:r>
+        <w:rPr>
+          <w:rFonts w:hint="default"/>
+          <w:b w:val="0"/>
+          <w:bCs w:val="0"/>
+          <w:i/>
+          <w:iCs/>
+          <w:sz w:val="28"/>
+          <w:szCs w:val="28"/>
+          <w:lang w:val="en-US"/>
+        </w:rPr>
+        <w:t>(02/05/2021)</w:t>
+      </w:r>
+    </w:p>
+    <w:p>
+      <w:pPr>
+        <w:numPr>
+          <w:ilvl w:val="0"/>
+          <w:numId w:val="1"/>
+        </w:numPr>
+        <w:bidi w:val="0"/>
+        <w:spacing w:line="360" w:lineRule="auto"/>
+        <w:jc w:val="left"/>
+        <w:rPr>
+          <w:rFonts w:hint="default" w:ascii="Times New Roman" w:hAnsi="Times New Roman" w:cs="Times New Roman"/>
+          <w:b w:val="0"/>
+          <w:bCs w:val="0"/>
+          <w:sz w:val="28"/>
+          <w:szCs w:val="28"/>
+          <w:lang w:val="en-US"/>
+        </w:rPr>
+      </w:pPr>
+      <w:r>
+        <w:rPr>
+          <w:rFonts w:hint="default" w:ascii="Times New Roman" w:hAnsi="Times New Roman"/>
+          <w:b w:val="0"/>
+          <w:bCs w:val="0"/>
+          <w:sz w:val="28"/>
+          <w:szCs w:val="28"/>
+          <w:lang w:val="en-US"/>
+        </w:rPr>
+        <w:fldChar w:fldCharType="begin"/>
+      </w:r>
+      <w:r>
+        <w:rPr>
+          <w:rFonts w:hint="default" w:ascii="Times New Roman" w:hAnsi="Times New Roman"/>
+          <w:b w:val="0"/>
+          <w:bCs w:val="0"/>
+          <w:sz w:val="28"/>
+          <w:szCs w:val="28"/>
+          <w:lang w:val="en-US"/>
+        </w:rPr>
+        <w:instrText xml:space="preserve"> HYPERLINK "https://customerthink.com/how-to-create-an-ecommerce-report-to-boost-customer-retention" </w:instrText>
+      </w:r>
+      <w:r>
+        <w:rPr>
+          <w:rFonts w:hint="default" w:ascii="Times New Roman" w:hAnsi="Times New Roman"/>
+          <w:b w:val="0"/>
+          <w:bCs w:val="0"/>
+          <w:sz w:val="28"/>
+          <w:szCs w:val="28"/>
+          <w:lang w:val="en-US"/>
+        </w:rPr>
+        <w:fldChar w:fldCharType="separate"/>
+      </w:r>
+      <w:r>
+        <w:rPr>
+          <w:rStyle w:val="16"/>
+          <w:rFonts w:hint="default" w:ascii="Times New Roman" w:hAnsi="Times New Roman"/>
+          <w:b w:val="0"/>
+          <w:bCs w:val="0"/>
+          <w:sz w:val="28"/>
+          <w:szCs w:val="28"/>
+          <w:lang w:val="en-US"/>
+        </w:rPr>
+        <w:t>https://customerthink.com/how-to-create-an-ecommerce-report-to-boost-customer-retention</w:t>
+      </w:r>
+      <w:r>
+        <w:rPr>
+          <w:rFonts w:hint="default" w:ascii="Times New Roman" w:hAnsi="Times New Roman"/>
+          <w:b w:val="0"/>
+          <w:bCs w:val="0"/>
+          <w:sz w:val="28"/>
+          <w:szCs w:val="28"/>
+          <w:lang w:val="en-US"/>
+        </w:rPr>
+        <w:fldChar w:fldCharType="end"/>
+      </w:r>
+      <w:r>
+        <w:rPr>
+          <w:rFonts w:hint="default"/>
+          <w:b w:val="0"/>
+          <w:bCs w:val="0"/>
+          <w:sz w:val="28"/>
+          <w:szCs w:val="28"/>
+          <w:lang w:val="en-US"/>
+        </w:rPr>
+        <w:t xml:space="preserve"> </w:t>
+      </w:r>
+      <w:r>
+        <w:rPr>
+          <w:rFonts w:hint="default"/>
+          <w:b w:val="0"/>
+          <w:bCs w:val="0"/>
+          <w:i/>
+          <w:iCs/>
+          <w:sz w:val="28"/>
+          <w:szCs w:val="28"/>
+          <w:lang w:val="en-US"/>
+        </w:rPr>
+        <w:t>(02/05/2021)</w:t>
+      </w:r>
+    </w:p>
+    <w:p>
+      <w:pPr>
+        <w:numPr>
+          <w:ilvl w:val="0"/>
+          <w:numId w:val="1"/>
+        </w:numPr>
+        <w:bidi w:val="0"/>
+        <w:spacing w:line="360" w:lineRule="auto"/>
+        <w:jc w:val="left"/>
+        <w:rPr>
+          <w:rFonts w:hint="default" w:ascii="Times New Roman" w:hAnsi="Times New Roman" w:cs="Times New Roman"/>
+          <w:b w:val="0"/>
+          <w:bCs w:val="0"/>
+          <w:sz w:val="28"/>
+          <w:szCs w:val="28"/>
+          <w:lang w:val="en-US"/>
+        </w:rPr>
+      </w:pPr>
+      <w:r>
+        <w:rPr>
+          <w:rFonts w:hint="default" w:ascii="Times New Roman" w:hAnsi="Times New Roman"/>
+          <w:b w:val="0"/>
+          <w:bCs w:val="0"/>
+          <w:sz w:val="28"/>
+          <w:szCs w:val="28"/>
+          <w:lang w:val="en-US"/>
+        </w:rPr>
+        <w:fldChar w:fldCharType="begin"/>
+      </w:r>
+      <w:r>
+        <w:rPr>
+          <w:rFonts w:hint="default" w:ascii="Times New Roman" w:hAnsi="Times New Roman"/>
+          <w:b w:val="0"/>
+          <w:bCs w:val="0"/>
+          <w:sz w:val="28"/>
+          <w:szCs w:val="28"/>
+          <w:lang w:val="en-US"/>
+        </w:rPr>
+        <w:instrText xml:space="preserve"> HYPERLINK "https://www.digistar.vn/wordpress-la-gi-uu-va-nhuoc-diem-wordpress-hosting-la-gi" </w:instrText>
+      </w:r>
+      <w:r>
+        <w:rPr>
+          <w:rFonts w:hint="default" w:ascii="Times New Roman" w:hAnsi="Times New Roman"/>
+          <w:b w:val="0"/>
+          <w:bCs w:val="0"/>
+          <w:sz w:val="28"/>
+          <w:szCs w:val="28"/>
+          <w:lang w:val="en-US"/>
+        </w:rPr>
+        <w:fldChar w:fldCharType="separate"/>
+      </w:r>
+      <w:r>
+        <w:rPr>
+          <w:rStyle w:val="16"/>
+          <w:rFonts w:hint="default" w:ascii="Times New Roman" w:hAnsi="Times New Roman"/>
+          <w:b w:val="0"/>
+          <w:bCs w:val="0"/>
+          <w:sz w:val="28"/>
+          <w:szCs w:val="28"/>
+          <w:lang w:val="en-US"/>
+        </w:rPr>
+        <w:t>https://www.digistar.vn/wordpress-la-gi-uu-va-nhuoc-diem-wordpress-hosting-la-gi</w:t>
+      </w:r>
+      <w:r>
+        <w:rPr>
+          <w:rFonts w:hint="default" w:ascii="Times New Roman" w:hAnsi="Times New Roman"/>
+          <w:b w:val="0"/>
+          <w:bCs w:val="0"/>
+          <w:sz w:val="28"/>
+          <w:szCs w:val="28"/>
+          <w:lang w:val="en-US"/>
+        </w:rPr>
+        <w:fldChar w:fldCharType="end"/>
+      </w:r>
+      <w:r>
+        <w:rPr>
+          <w:rFonts w:hint="default"/>
+          <w:b w:val="0"/>
+          <w:bCs w:val="0"/>
+          <w:sz w:val="28"/>
+          <w:szCs w:val="28"/>
+          <w:lang w:val="en-US"/>
+        </w:rPr>
+        <w:t xml:space="preserve"> </w:t>
+      </w:r>
+      <w:r>
+        <w:rPr>
+          <w:rFonts w:hint="default"/>
+          <w:b w:val="0"/>
+          <w:bCs w:val="0"/>
+          <w:i/>
+          <w:iCs/>
+          <w:sz w:val="28"/>
+          <w:szCs w:val="28"/>
+          <w:lang w:val="en-US"/>
+        </w:rPr>
+        <w:t>(02/05/2021)</w:t>
       </w:r>
     </w:p>
     <w:sectPr>
@@ -5887,6 +8855,26 @@
 </w:hdr>
 </file>
 
+<file path=word/numbering.xml><?xml version="1.0" encoding="utf-8"?>
+<w:numbering xmlns:wpc="http://schemas.microsoft.com/office/word/2010/wordprocessingCanvas" xmlns:mc="http://schemas.openxmlformats.org/markup-compatibility/2006" xmlns:o="urn:schemas-microsoft-com:office:office" xmlns:r="http://schemas.openxmlformats.org/officeDocument/2006/relationships" xmlns:m="http://schemas.openxmlformats.org/officeDocument/2006/math" xmlns:v="urn:schemas-microsoft-com:vml" xmlns:wp14="http://schemas.microsoft.com/office/word/2010/wordprocessingDrawing" xmlns:wp="http://schemas.openxmlformats.org/drawingml/2006/wordprocessingDrawing" xmlns:w10="urn:schemas-microsoft-com:office:word" xmlns:w="http://schemas.openxmlformats.org/wordprocessingml/2006/main" xmlns:w14="http://schemas.microsoft.com/office/word/2010/wordml" xmlns:wpg="http://schemas.microsoft.com/office/word/2010/wordprocessingGroup" xmlns:wpi="http://schemas.microsoft.com/office/word/2010/wordprocessingInk" xmlns:wne="http://schemas.microsoft.com/office/word/2006/wordml" xmlns:wps="http://schemas.microsoft.com/office/word/2010/wordprocessingShape" xmlns:wpsCustomData="http://www.wps.cn/officeDocument/2013/wpsCustomData" mc:Ignorable="w14 wp14">
+  <w:abstractNum w:abstractNumId="0">
+    <w:nsid w:val="ED32A554"/>
+    <w:multiLevelType w:val="singleLevel"/>
+    <w:tmpl w:val="ED32A554"/>
+    <w:lvl w:ilvl="0" w:tentative="0">
+      <w:start w:val="1"/>
+      <w:numFmt w:val="decimal"/>
+      <w:suff w:val="space"/>
+      <w:lvlText w:val="%1."/>
+      <w:lvlJc w:val="left"/>
+    </w:lvl>
+  </w:abstractNum>
+  <w:num w:numId="1">
+    <w:abstractNumId w:val="0"/>
+  </w:num>
+</w:numbering>
+</file>
+
 <file path=word/styles.xml><?xml version="1.0" encoding="utf-8"?>
 <w:styles xmlns:mc="http://schemas.openxmlformats.org/markup-compatibility/2006" xmlns:o="urn:schemas-microsoft-com:office:office" xmlns:r="http://schemas.openxmlformats.org/officeDocument/2006/relationships" xmlns:m="http://schemas.openxmlformats.org/officeDocument/2006/math" xmlns:v="urn:schemas-microsoft-com:vml" xmlns:w="http://schemas.openxmlformats.org/wordprocessingml/2006/main" xmlns:w14="http://schemas.microsoft.com/office/word/2010/wordml" xmlns:w10="urn:schemas-microsoft-com:office:word" xmlns:sl="http://schemas.openxmlformats.org/schemaLibrary/2006/main" xmlns:wpsCustomData="http://www.wps.cn/officeDocument/2013/wpsCustomData" mc:Ignorable="w14">
   <w:docDefaults>
@@ -5964,7 +8952,7 @@
     <w:lsdException w:uiPriority="0" w:name="Closing"/>
     <w:lsdException w:uiPriority="0" w:name="Signature"/>
     <w:lsdException w:qFormat="1" w:uiPriority="1" w:name="Default Paragraph Font"/>
-    <w:lsdException w:unhideWhenUsed="0" w:uiPriority="0" w:semiHidden="0" w:name="Body Text"/>
+    <w:lsdException w:qFormat="1" w:unhideWhenUsed="0" w:uiPriority="0" w:semiHidden="0" w:name="Body Text"/>
     <w:lsdException w:unhideWhenUsed="0" w:uiPriority="0" w:semiHidden="0" w:name="Body Text Indent"/>
     <w:lsdException w:uiPriority="0" w:name="List Continue"/>
     <w:lsdException w:uiPriority="0" w:name="List Continue 2"/>
@@ -6297,6 +9285,7 @@
   <w:style w:type="paragraph" w:styleId="10">
     <w:name w:val="Body Text"/>
     <w:basedOn w:val="1"/>
+    <w:qFormat/>
     <w:uiPriority w:val="0"/>
     <w:pPr>
       <w:spacing w:after="140" w:line="276" w:lineRule="auto"/>
@@ -6653,6 +9642,7 @@
     <w:basedOn w:val="7"/>
     <w:semiHidden/>
     <w:unhideWhenUsed/>
+    <w:qFormat/>
     <w:uiPriority w:val="99"/>
     <w:rPr>
       <w:color w:val="605E5C"/>

</xml_diff>